<commit_message>
Correcciones Generales y docx Actualizado
</commit_message>
<xml_diff>
--- a/OC_EspecificacionesProyecto.docx
+++ b/OC_EspecificacionesProyecto.docx
@@ -233,7 +233,7 @@
                                 <a:avLst/>
                               </a:prstGeom>
                               <a:blipFill>
-                                <a:blip r:embed="rId7"/>
+                                <a:blip r:embed="rId8"/>
                                 <a:stretch>
                                   <a:fillRect r="-7574"/>
                                 </a:stretch>
@@ -285,7 +285,7 @@
                       <v:path arrowok="t" o:connecttype="custom" o:connectlocs="0,0;7315200,0;7315200,1130373;3620757,733885;0,1092249;0,0" o:connectangles="0,0,0,0,0,0"/>
                     </v:shape>
                     <v:rect id="Rectángulo 151" o:spid="_x0000_s1028" style="position:absolute;width:73152;height:12161;visibility:visible;mso-wrap-style:square;v-text-anchor:middle" o:gfxdata="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" stroked="f" strokeweight="1pt">
-                      <v:fill r:id="rId8" o:title="" recolor="t" rotate="t" type="frame"/>
+                      <v:fill r:id="rId9" o:title="" recolor="t" rotate="t" type="frame"/>
                     </v:rect>
                     <w10:wrap anchorx="page" anchory="page"/>
                   </v:group>
@@ -519,12 +519,21 @@
                               </w:p>
                               <w:p>
                                 <w:pPr>
+                                  <w:jc w:val="center"/>
                                   <w:rPr>
                                     <w:rFonts w:ascii="Times New Roman" w:hAnsi="Times New Roman" w:cs="Times New Roman"/>
                                     <w:color w:val="000000" w:themeColor="text1"/>
                                     <w:sz w:val="36"/>
                                   </w:rPr>
                                 </w:pPr>
+                                <w:r>
+                                  <w:rPr>
+                                    <w:rFonts w:ascii="Times New Roman" w:hAnsi="Times New Roman" w:cs="Times New Roman"/>
+                                    <w:color w:val="000000" w:themeColor="text1"/>
+                                    <w:sz w:val="36"/>
+                                  </w:rPr>
+                                  <w:t>Calculadora Decimal-Binaria-Hexadecimal</w:t>
+                                </w:r>
                               </w:p>
                               <w:p>
                                 <w:pPr>
@@ -901,12 +910,21 @@
                         </w:p>
                         <w:p>
                           <w:pPr>
+                            <w:jc w:val="center"/>
                             <w:rPr>
                               <w:rFonts w:ascii="Times New Roman" w:hAnsi="Times New Roman" w:cs="Times New Roman"/>
                               <w:color w:val="000000" w:themeColor="text1"/>
                               <w:sz w:val="36"/>
                             </w:rPr>
                           </w:pPr>
+                          <w:r>
+                            <w:rPr>
+                              <w:rFonts w:ascii="Times New Roman" w:hAnsi="Times New Roman" w:cs="Times New Roman"/>
+                              <w:color w:val="000000" w:themeColor="text1"/>
+                              <w:sz w:val="36"/>
+                            </w:rPr>
+                            <w:t>Calculadora Decimal-Binaria-Hexadecimal</w:t>
+                          </w:r>
                         </w:p>
                         <w:p>
                           <w:pPr>
@@ -1126,7 +1144,7 @@
           <w:lang w:val="es-EC"/>
         </w:rPr>
         <w:sectPr>
-          <w:footerReference w:type="default" r:id="rId9"/>
+          <w:footerReference w:type="default" r:id="rId10"/>
           <w:pgSz w:w="11906" w:h="16838"/>
           <w:pgMar w:top="1440" w:right="1440" w:bottom="1440" w:left="1440" w:header="720" w:footer="720" w:gutter="0"/>
           <w:pgNumType w:start="0"/>
@@ -1179,36 +1197,94 @@
           <w:szCs w:val="24"/>
           <w:lang w:val="es-EC"/>
         </w:rPr>
-        <w:t>La implementación en C del programa</w:t>
-      </w:r>
-      <w:r>
-        <w:rPr>
-          <w:rFonts w:ascii="Times New Roman" w:eastAsia="Times New Roman" w:hAnsi="Times New Roman" w:cs="Times New Roman"/>
-          <w:bCs/>
-          <w:sz w:val="24"/>
+        <w:t>La implementación en C de</w:t>
+      </w:r>
+      <w:r>
+        <w:rPr>
+          <w:rFonts w:ascii="Times New Roman" w:eastAsia="Times New Roman" w:hAnsi="Times New Roman" w:cs="Times New Roman"/>
+          <w:bCs/>
+          <w:sz w:val="24"/>
+          <w:szCs w:val="24"/>
+          <w:lang w:val="es-EC"/>
+        </w:rPr>
+        <w:t xml:space="preserve">l programa </w:t>
+      </w:r>
+      <w:r>
+        <w:rPr>
+          <w:rFonts w:ascii="Times New Roman" w:eastAsia="Times New Roman" w:hAnsi="Times New Roman" w:cs="Times New Roman"/>
+          <w:bCs/>
+          <w:sz w:val="24"/>
+          <w:szCs w:val="24"/>
+          <w:lang w:val="es-EC"/>
+        </w:rPr>
+        <w:t xml:space="preserve">“Calculadora Decimal-Binaria-Hexadecimal” se realizó </w:t>
+      </w:r>
+      <w:r>
+        <w:rPr>
+          <w:rFonts w:ascii="Times New Roman" w:eastAsia="Times New Roman" w:hAnsi="Times New Roman" w:cs="Times New Roman"/>
+          <w:bCs/>
+          <w:szCs w:val="24"/>
+          <w:lang w:val="es-EC"/>
+        </w:rPr>
+        <w:t xml:space="preserve">en una máquina con sistema operativo Ubuntu 18.04 LTS </w:t>
+      </w:r>
+      <w:proofErr w:type="spellStart"/>
+      <w:r>
+        <w:rPr>
+          <w:rFonts w:ascii="Times New Roman" w:eastAsia="Times New Roman" w:hAnsi="Times New Roman" w:cs="Times New Roman"/>
+          <w:bCs/>
+          <w:szCs w:val="24"/>
+          <w:lang w:val="es-EC"/>
+        </w:rPr>
+        <w:t>Bionic</w:t>
+      </w:r>
+      <w:proofErr w:type="spellEnd"/>
+      <w:r>
+        <w:rPr>
+          <w:rFonts w:ascii="Times New Roman" w:eastAsia="Times New Roman" w:hAnsi="Times New Roman" w:cs="Times New Roman"/>
+          <w:bCs/>
+          <w:szCs w:val="24"/>
+          <w:lang w:val="es-EC"/>
+        </w:rPr>
+        <w:t xml:space="preserve"> Beaver</w:t>
+      </w:r>
+      <w:r>
+        <w:rPr>
+          <w:rFonts w:ascii="Times New Roman" w:eastAsia="Times New Roman" w:hAnsi="Times New Roman" w:cs="Times New Roman"/>
+          <w:bCs/>
           <w:szCs w:val="24"/>
           <w:lang w:val="es-EC"/>
         </w:rPr>
         <w:t xml:space="preserve"> </w:t>
       </w:r>
-      <w:r>
-        <w:rPr>
-          <w:rFonts w:ascii="Times New Roman" w:eastAsia="Times New Roman" w:hAnsi="Times New Roman" w:cs="Times New Roman"/>
-          <w:bCs/>
-          <w:sz w:val="24"/>
-          <w:szCs w:val="24"/>
-          <w:lang w:val="es-EC"/>
-        </w:rPr>
-        <w:t xml:space="preserve">“Calculadora Decimal-Binaria-Hexadecimal” se realizó </w:t>
-      </w:r>
-      <w:r>
-        <w:rPr>
-          <w:rFonts w:ascii="Times New Roman" w:eastAsia="Times New Roman" w:hAnsi="Times New Roman" w:cs="Times New Roman"/>
-          <w:bCs/>
-          <w:szCs w:val="24"/>
-          <w:lang w:val="es-EC"/>
-        </w:rPr>
-        <w:t xml:space="preserve">en una máquina con sistema operativo Ubuntu 18.04 LTS </w:t>
+      <w:proofErr w:type="gramStart"/>
+      <w:r>
+        <w:rPr>
+          <w:rFonts w:ascii="Times New Roman" w:eastAsia="Times New Roman" w:hAnsi="Times New Roman" w:cs="Times New Roman"/>
+          <w:bCs/>
+          <w:szCs w:val="24"/>
+          <w:lang w:val="es-EC"/>
+        </w:rPr>
+        <w:t>dado que</w:t>
+      </w:r>
+      <w:proofErr w:type="gramEnd"/>
+      <w:r>
+        <w:rPr>
+          <w:rFonts w:ascii="Times New Roman" w:eastAsia="Times New Roman" w:hAnsi="Times New Roman" w:cs="Times New Roman"/>
+          <w:bCs/>
+          <w:szCs w:val="24"/>
+          <w:lang w:val="es-EC"/>
+        </w:rPr>
+        <w:t xml:space="preserve"> </w:t>
+      </w:r>
+      <w:r>
+        <w:rPr>
+          <w:rFonts w:ascii="Times New Roman" w:eastAsia="Times New Roman" w:hAnsi="Times New Roman" w:cs="Times New Roman"/>
+          <w:bCs/>
+          <w:szCs w:val="24"/>
+          <w:lang w:val="es-EC"/>
+        </w:rPr>
+        <w:t xml:space="preserve">por defecto, Linux implementa C y desde su terminal se puede acceder a las funcionalidades del compilador </w:t>
       </w:r>
       <w:proofErr w:type="spellStart"/>
       <w:r>
@@ -1218,7 +1294,7 @@
           <w:szCs w:val="24"/>
           <w:lang w:val="es-EC"/>
         </w:rPr>
-        <w:t>Bionic</w:t>
+        <w:t>gcc</w:t>
       </w:r>
       <w:proofErr w:type="spellEnd"/>
       <w:r>
@@ -1228,7 +1304,7 @@
           <w:szCs w:val="24"/>
           <w:lang w:val="es-EC"/>
         </w:rPr>
-        <w:t xml:space="preserve"> Beaver. </w:t>
+        <w:t xml:space="preserve"> para, valga la redundancia, compilar el código en C y ejecutarlo. </w:t>
       </w:r>
     </w:p>
     <w:p>
@@ -1325,7 +1401,7 @@
                     </pic:cNvPicPr>
                   </pic:nvPicPr>
                   <pic:blipFill>
-                    <a:blip r:embed="rId10">
+                    <a:blip r:embed="rId11">
                       <a:extLst>
                         <a:ext uri="{28A0092B-C50C-407E-A947-70E740481C1C}">
                           <a14:useLocalDpi xmlns:a14="http://schemas.microsoft.com/office/drawing/2010/main" val="0"/>
@@ -1372,14 +1448,36 @@
       <w:r>
         <w:t xml:space="preserve">Imagen </w:t>
       </w:r>
-      <w:fldSimple w:instr=" SEQ Imagen \* ARABIC ">
-        <w:r>
-          <w:rPr>
-            <w:noProof/>
-          </w:rPr>
-          <w:t>1</w:t>
-        </w:r>
-      </w:fldSimple>
+      <w:r>
+        <w:rPr>
+          <w:noProof/>
+        </w:rPr>
+        <w:fldChar w:fldCharType="begin"/>
+      </w:r>
+      <w:r>
+        <w:rPr>
+          <w:noProof/>
+        </w:rPr>
+        <w:instrText xml:space="preserve"> SEQ Imagen \* ARABIC </w:instrText>
+      </w:r>
+      <w:r>
+        <w:rPr>
+          <w:noProof/>
+        </w:rPr>
+        <w:fldChar w:fldCharType="separate"/>
+      </w:r>
+      <w:r>
+        <w:rPr>
+          <w:noProof/>
+        </w:rPr>
+        <w:t>1</w:t>
+      </w:r>
+      <w:r>
+        <w:rPr>
+          <w:noProof/>
+        </w:rPr>
+        <w:fldChar w:fldCharType="end"/>
+      </w:r>
       <w:r>
         <w:t xml:space="preserve">. Archivos </w:t>
       </w:r>
@@ -1499,7 +1597,7 @@
                     </pic:cNvPicPr>
                   </pic:nvPicPr>
                   <pic:blipFill>
-                    <a:blip r:embed="rId11">
+                    <a:blip r:embed="rId12">
                       <a:extLst>
                         <a:ext uri="{28A0092B-C50C-407E-A947-70E740481C1C}">
                           <a14:useLocalDpi xmlns:a14="http://schemas.microsoft.com/office/drawing/2010/main" val="0"/>
@@ -1546,14 +1644,36 @@
       <w:r>
         <w:t xml:space="preserve">Imagen </w:t>
       </w:r>
-      <w:fldSimple w:instr=" SEQ Imagen \* ARABIC ">
-        <w:r>
-          <w:rPr>
-            <w:noProof/>
-          </w:rPr>
-          <w:t>2</w:t>
-        </w:r>
-      </w:fldSimple>
+      <w:r>
+        <w:rPr>
+          <w:noProof/>
+        </w:rPr>
+        <w:fldChar w:fldCharType="begin"/>
+      </w:r>
+      <w:r>
+        <w:rPr>
+          <w:noProof/>
+        </w:rPr>
+        <w:instrText xml:space="preserve"> SEQ Imagen \* ARABIC </w:instrText>
+      </w:r>
+      <w:r>
+        <w:rPr>
+          <w:noProof/>
+        </w:rPr>
+        <w:fldChar w:fldCharType="separate"/>
+      </w:r>
+      <w:r>
+        <w:rPr>
+          <w:noProof/>
+        </w:rPr>
+        <w:t>2</w:t>
+      </w:r>
+      <w:r>
+        <w:rPr>
+          <w:noProof/>
+        </w:rPr>
+        <w:fldChar w:fldCharType="end"/>
+      </w:r>
       <w:r>
         <w:t xml:space="preserve">. Archivos </w:t>
       </w:r>
@@ -1687,7 +1807,7 @@
                     </pic:cNvPicPr>
                   </pic:nvPicPr>
                   <pic:blipFill>
-                    <a:blip r:embed="rId12">
+                    <a:blip r:embed="rId13">
                       <a:extLst>
                         <a:ext uri="{28A0092B-C50C-407E-A947-70E740481C1C}">
                           <a14:useLocalDpi xmlns:a14="http://schemas.microsoft.com/office/drawing/2010/main" val="0"/>
@@ -1727,14 +1847,36 @@
       <w:r>
         <w:t xml:space="preserve">Imagen </w:t>
       </w:r>
-      <w:fldSimple w:instr=" SEQ Imagen \* ARABIC ">
-        <w:r>
-          <w:rPr>
-            <w:noProof/>
-          </w:rPr>
-          <w:t>3</w:t>
-        </w:r>
-      </w:fldSimple>
+      <w:r>
+        <w:rPr>
+          <w:noProof/>
+        </w:rPr>
+        <w:fldChar w:fldCharType="begin"/>
+      </w:r>
+      <w:r>
+        <w:rPr>
+          <w:noProof/>
+        </w:rPr>
+        <w:instrText xml:space="preserve"> SEQ Imagen \* ARABIC </w:instrText>
+      </w:r>
+      <w:r>
+        <w:rPr>
+          <w:noProof/>
+        </w:rPr>
+        <w:fldChar w:fldCharType="separate"/>
+      </w:r>
+      <w:r>
+        <w:rPr>
+          <w:noProof/>
+        </w:rPr>
+        <w:t>3</w:t>
+      </w:r>
+      <w:r>
+        <w:rPr>
+          <w:noProof/>
+        </w:rPr>
+        <w:fldChar w:fldCharType="end"/>
+      </w:r>
       <w:r>
         <w:t>. Vista General del proyecto en C</w:t>
       </w:r>
@@ -1756,6 +1898,7 @@
           <w:szCs w:val="24"/>
           <w:lang w:val="es-EC"/>
         </w:rPr>
+        <w:lastRenderedPageBreak/>
         <w:t>Cada archivo .c y .h está debidamente comentado, explicando de manera clara y directa la finalidad de cada función.</w:t>
       </w:r>
     </w:p>
@@ -1779,7 +1922,6 @@
           <w:szCs w:val="24"/>
           <w:lang w:val="es-EC"/>
         </w:rPr>
-        <w:lastRenderedPageBreak/>
         <w:t>Funcionamiento del Programa en C</w:t>
       </w:r>
     </w:p>
@@ -1842,7 +1984,7 @@
                     </pic:cNvPicPr>
                   </pic:nvPicPr>
                   <pic:blipFill>
-                    <a:blip r:embed="rId12">
+                    <a:blip r:embed="rId13">
                       <a:extLst>
                         <a:ext uri="{28A0092B-C50C-407E-A947-70E740481C1C}">
                           <a14:useLocalDpi xmlns:a14="http://schemas.microsoft.com/office/drawing/2010/main" val="0"/>
@@ -1889,14 +2031,36 @@
       <w:r>
         <w:t xml:space="preserve">Imagen </w:t>
       </w:r>
-      <w:fldSimple w:instr=" SEQ Imagen \* ARABIC ">
-        <w:r>
-          <w:rPr>
-            <w:noProof/>
-          </w:rPr>
-          <w:t>4</w:t>
-        </w:r>
-      </w:fldSimple>
+      <w:r>
+        <w:rPr>
+          <w:noProof/>
+        </w:rPr>
+        <w:fldChar w:fldCharType="begin"/>
+      </w:r>
+      <w:r>
+        <w:rPr>
+          <w:noProof/>
+        </w:rPr>
+        <w:instrText xml:space="preserve"> SEQ Imagen \* ARABIC </w:instrText>
+      </w:r>
+      <w:r>
+        <w:rPr>
+          <w:noProof/>
+        </w:rPr>
+        <w:fldChar w:fldCharType="separate"/>
+      </w:r>
+      <w:r>
+        <w:rPr>
+          <w:noProof/>
+        </w:rPr>
+        <w:t>4</w:t>
+      </w:r>
+      <w:r>
+        <w:rPr>
+          <w:noProof/>
+        </w:rPr>
+        <w:fldChar w:fldCharType="end"/>
+      </w:r>
       <w:r>
         <w:t>. Proyecto en C</w:t>
       </w:r>
@@ -1960,7 +2124,7 @@
                     </pic:cNvPicPr>
                   </pic:nvPicPr>
                   <pic:blipFill>
-                    <a:blip r:embed="rId13">
+                    <a:blip r:embed="rId14">
                       <a:extLst>
                         <a:ext uri="{28A0092B-C50C-407E-A947-70E740481C1C}">
                           <a14:useLocalDpi xmlns:a14="http://schemas.microsoft.com/office/drawing/2010/main" val="0"/>
@@ -2000,14 +2164,36 @@
       <w:r>
         <w:t xml:space="preserve">Imagen </w:t>
       </w:r>
-      <w:fldSimple w:instr=" SEQ Imagen \* ARABIC ">
-        <w:r>
-          <w:rPr>
-            <w:noProof/>
-          </w:rPr>
-          <w:t>5</w:t>
-        </w:r>
-      </w:fldSimple>
+      <w:r>
+        <w:rPr>
+          <w:noProof/>
+        </w:rPr>
+        <w:fldChar w:fldCharType="begin"/>
+      </w:r>
+      <w:r>
+        <w:rPr>
+          <w:noProof/>
+        </w:rPr>
+        <w:instrText xml:space="preserve"> SEQ Imagen \* ARABIC </w:instrText>
+      </w:r>
+      <w:r>
+        <w:rPr>
+          <w:noProof/>
+        </w:rPr>
+        <w:fldChar w:fldCharType="separate"/>
+      </w:r>
+      <w:r>
+        <w:rPr>
+          <w:noProof/>
+        </w:rPr>
+        <w:t>5</w:t>
+      </w:r>
+      <w:r>
+        <w:rPr>
+          <w:noProof/>
+        </w:rPr>
+        <w:fldChar w:fldCharType="end"/>
+      </w:r>
       <w:r>
         <w:t>. Terminal de Ubuntu</w:t>
       </w:r>
@@ -2057,7 +2243,7 @@
                     </pic:cNvPicPr>
                   </pic:nvPicPr>
                   <pic:blipFill>
-                    <a:blip r:embed="rId14">
+                    <a:blip r:embed="rId15">
                       <a:extLst>
                         <a:ext uri="{28A0092B-C50C-407E-A947-70E740481C1C}">
                           <a14:useLocalDpi xmlns:a14="http://schemas.microsoft.com/office/drawing/2010/main" val="0"/>
@@ -2097,14 +2283,36 @@
       <w:r>
         <w:t xml:space="preserve">Imagen </w:t>
       </w:r>
-      <w:fldSimple w:instr=" SEQ Imagen \* ARABIC ">
-        <w:r>
-          <w:rPr>
-            <w:noProof/>
-          </w:rPr>
-          <w:t>6</w:t>
-        </w:r>
-      </w:fldSimple>
+      <w:r>
+        <w:rPr>
+          <w:noProof/>
+        </w:rPr>
+        <w:fldChar w:fldCharType="begin"/>
+      </w:r>
+      <w:r>
+        <w:rPr>
+          <w:noProof/>
+        </w:rPr>
+        <w:instrText xml:space="preserve"> SEQ Imagen \* ARABIC </w:instrText>
+      </w:r>
+      <w:r>
+        <w:rPr>
+          <w:noProof/>
+        </w:rPr>
+        <w:fldChar w:fldCharType="separate"/>
+      </w:r>
+      <w:r>
+        <w:rPr>
+          <w:noProof/>
+        </w:rPr>
+        <w:t>6</w:t>
+      </w:r>
+      <w:r>
+        <w:rPr>
+          <w:noProof/>
+        </w:rPr>
+        <w:fldChar w:fldCharType="end"/>
+      </w:r>
       <w:r>
         <w:t xml:space="preserve">. Proyecto compilado con </w:t>
       </w:r>
@@ -2164,7 +2372,7 @@
                     </pic:cNvPicPr>
                   </pic:nvPicPr>
                   <pic:blipFill>
-                    <a:blip r:embed="rId15">
+                    <a:blip r:embed="rId16">
                       <a:extLst>
                         <a:ext uri="{28A0092B-C50C-407E-A947-70E740481C1C}">
                           <a14:useLocalDpi xmlns:a14="http://schemas.microsoft.com/office/drawing/2010/main" val="0"/>
@@ -2204,14 +2412,42 @@
       <w:r>
         <w:t xml:space="preserve">Imagen </w:t>
       </w:r>
-      <w:fldSimple w:instr=" SEQ Imagen \* ARABIC ">
-        <w:r>
-          <w:rPr>
-            <w:noProof/>
-          </w:rPr>
-          <w:t>7</w:t>
-        </w:r>
-      </w:fldSimple>
+      <w:r>
+        <w:rPr>
+          <w:noProof/>
+        </w:rPr>
+        <w:fldChar w:fldCharType="begin"/>
+      </w:r>
+      <w:r>
+        <w:rPr>
+          <w:noProof/>
+        </w:rPr>
+        <w:instrText xml:space="preserve"> SEQ Imagen \*</w:instrText>
+      </w:r>
+      <w:r>
+        <w:rPr>
+          <w:noProof/>
+        </w:rPr>
+        <w:instrText xml:space="preserve"> ARABIC </w:instrText>
+      </w:r>
+      <w:r>
+        <w:rPr>
+          <w:noProof/>
+        </w:rPr>
+        <w:fldChar w:fldCharType="separate"/>
+      </w:r>
+      <w:r>
+        <w:rPr>
+          <w:noProof/>
+        </w:rPr>
+        <w:t>7</w:t>
+      </w:r>
+      <w:r>
+        <w:rPr>
+          <w:noProof/>
+        </w:rPr>
+        <w:fldChar w:fldCharType="end"/>
+      </w:r>
       <w:r>
         <w:t xml:space="preserve">. Archivos conocidos como </w:t>
       </w:r>
@@ -2314,7 +2550,7 @@
                     </pic:cNvPicPr>
                   </pic:nvPicPr>
                   <pic:blipFill>
-                    <a:blip r:embed="rId16">
+                    <a:blip r:embed="rId17">
                       <a:extLst>
                         <a:ext uri="{28A0092B-C50C-407E-A947-70E740481C1C}">
                           <a14:useLocalDpi xmlns:a14="http://schemas.microsoft.com/office/drawing/2010/main" val="0"/>
@@ -2354,14 +2590,36 @@
       <w:r>
         <w:t xml:space="preserve">Imagen </w:t>
       </w:r>
-      <w:fldSimple w:instr=" SEQ Imagen \* ARABIC ">
-        <w:r>
-          <w:rPr>
-            <w:noProof/>
-          </w:rPr>
-          <w:t>8</w:t>
-        </w:r>
-      </w:fldSimple>
+      <w:r>
+        <w:rPr>
+          <w:noProof/>
+        </w:rPr>
+        <w:fldChar w:fldCharType="begin"/>
+      </w:r>
+      <w:r>
+        <w:rPr>
+          <w:noProof/>
+        </w:rPr>
+        <w:instrText xml:space="preserve"> SEQ Imagen \* ARABIC </w:instrText>
+      </w:r>
+      <w:r>
+        <w:rPr>
+          <w:noProof/>
+        </w:rPr>
+        <w:fldChar w:fldCharType="separate"/>
+      </w:r>
+      <w:r>
+        <w:rPr>
+          <w:noProof/>
+        </w:rPr>
+        <w:t>8</w:t>
+      </w:r>
+      <w:r>
+        <w:rPr>
+          <w:noProof/>
+        </w:rPr>
+        <w:fldChar w:fldCharType="end"/>
+      </w:r>
       <w:r>
         <w:t xml:space="preserve">. Ejecutando </w:t>
       </w:r>
@@ -2403,7 +2661,7 @@
                     </pic:cNvPicPr>
                   </pic:nvPicPr>
                   <pic:blipFill>
-                    <a:blip r:embed="rId17">
+                    <a:blip r:embed="rId18">
                       <a:extLst>
                         <a:ext uri="{28A0092B-C50C-407E-A947-70E740481C1C}">
                           <a14:useLocalDpi xmlns:a14="http://schemas.microsoft.com/office/drawing/2010/main" val="0"/>
@@ -2446,14 +2704,36 @@
       <w:r>
         <w:t xml:space="preserve">Imagen </w:t>
       </w:r>
-      <w:fldSimple w:instr=" SEQ Imagen \* ARABIC ">
-        <w:r>
-          <w:rPr>
-            <w:noProof/>
-          </w:rPr>
-          <w:t>9</w:t>
-        </w:r>
-      </w:fldSimple>
+      <w:r>
+        <w:rPr>
+          <w:noProof/>
+        </w:rPr>
+        <w:fldChar w:fldCharType="begin"/>
+      </w:r>
+      <w:r>
+        <w:rPr>
+          <w:noProof/>
+        </w:rPr>
+        <w:instrText xml:space="preserve"> SEQ Imagen \* ARABIC </w:instrText>
+      </w:r>
+      <w:r>
+        <w:rPr>
+          <w:noProof/>
+        </w:rPr>
+        <w:fldChar w:fldCharType="separate"/>
+      </w:r>
+      <w:r>
+        <w:rPr>
+          <w:noProof/>
+        </w:rPr>
+        <w:t>9</w:t>
+      </w:r>
+      <w:r>
+        <w:rPr>
+          <w:noProof/>
+        </w:rPr>
+        <w:fldChar w:fldCharType="end"/>
+      </w:r>
       <w:r>
         <w:t>. Menú Principal</w:t>
       </w:r>
@@ -2532,7 +2812,7 @@
                     </pic:cNvPicPr>
                   </pic:nvPicPr>
                   <pic:blipFill>
-                    <a:blip r:embed="rId18">
+                    <a:blip r:embed="rId19">
                       <a:extLst>
                         <a:ext uri="{28A0092B-C50C-407E-A947-70E740481C1C}">
                           <a14:useLocalDpi xmlns:a14="http://schemas.microsoft.com/office/drawing/2010/main" val="0"/>
@@ -2575,14 +2855,36 @@
       <w:r>
         <w:t xml:space="preserve">Imagen </w:t>
       </w:r>
-      <w:fldSimple w:instr=" SEQ Imagen \* ARABIC ">
-        <w:r>
-          <w:rPr>
-            <w:noProof/>
-          </w:rPr>
-          <w:t>10</w:t>
-        </w:r>
-      </w:fldSimple>
+      <w:r>
+        <w:rPr>
+          <w:noProof/>
+        </w:rPr>
+        <w:fldChar w:fldCharType="begin"/>
+      </w:r>
+      <w:r>
+        <w:rPr>
+          <w:noProof/>
+        </w:rPr>
+        <w:instrText xml:space="preserve"> SEQ Imagen \* ARABIC </w:instrText>
+      </w:r>
+      <w:r>
+        <w:rPr>
+          <w:noProof/>
+        </w:rPr>
+        <w:fldChar w:fldCharType="separate"/>
+      </w:r>
+      <w:r>
+        <w:rPr>
+          <w:noProof/>
+        </w:rPr>
+        <w:t>10</w:t>
+      </w:r>
+      <w:r>
+        <w:rPr>
+          <w:noProof/>
+        </w:rPr>
+        <w:fldChar w:fldCharType="end"/>
+      </w:r>
       <w:r>
         <w:t>. Conversión decimal a binario</w:t>
       </w:r>
@@ -2620,7 +2922,7 @@
                     </pic:cNvPicPr>
                   </pic:nvPicPr>
                   <pic:blipFill>
-                    <a:blip r:embed="rId19">
+                    <a:blip r:embed="rId20">
                       <a:extLst>
                         <a:ext uri="{28A0092B-C50C-407E-A947-70E740481C1C}">
                           <a14:useLocalDpi xmlns:a14="http://schemas.microsoft.com/office/drawing/2010/main" val="0"/>
@@ -2663,14 +2965,36 @@
       <w:r>
         <w:t xml:space="preserve">Imagen </w:t>
       </w:r>
-      <w:fldSimple w:instr=" SEQ Imagen \* ARABIC ">
-        <w:r>
-          <w:rPr>
-            <w:noProof/>
-          </w:rPr>
-          <w:t>11</w:t>
-        </w:r>
-      </w:fldSimple>
+      <w:r>
+        <w:rPr>
+          <w:noProof/>
+        </w:rPr>
+        <w:fldChar w:fldCharType="begin"/>
+      </w:r>
+      <w:r>
+        <w:rPr>
+          <w:noProof/>
+        </w:rPr>
+        <w:instrText xml:space="preserve"> SEQ Imagen \* ARABIC </w:instrText>
+      </w:r>
+      <w:r>
+        <w:rPr>
+          <w:noProof/>
+        </w:rPr>
+        <w:fldChar w:fldCharType="separate"/>
+      </w:r>
+      <w:r>
+        <w:rPr>
+          <w:noProof/>
+        </w:rPr>
+        <w:t>11</w:t>
+      </w:r>
+      <w:r>
+        <w:rPr>
+          <w:noProof/>
+        </w:rPr>
+        <w:fldChar w:fldCharType="end"/>
+      </w:r>
       <w:r>
         <w:t>. Conversión binaria a decimal</w:t>
       </w:r>
@@ -2709,7 +3033,7 @@
                     </pic:cNvPicPr>
                   </pic:nvPicPr>
                   <pic:blipFill>
-                    <a:blip r:embed="rId20">
+                    <a:blip r:embed="rId21">
                       <a:extLst>
                         <a:ext uri="{28A0092B-C50C-407E-A947-70E740481C1C}">
                           <a14:useLocalDpi xmlns:a14="http://schemas.microsoft.com/office/drawing/2010/main" val="0"/>
@@ -2752,14 +3076,36 @@
       <w:r>
         <w:t xml:space="preserve">Imagen </w:t>
       </w:r>
-      <w:fldSimple w:instr=" SEQ Imagen \* ARABIC ">
-        <w:r>
-          <w:rPr>
-            <w:noProof/>
-          </w:rPr>
-          <w:t>12</w:t>
-        </w:r>
-      </w:fldSimple>
+      <w:r>
+        <w:rPr>
+          <w:noProof/>
+        </w:rPr>
+        <w:fldChar w:fldCharType="begin"/>
+      </w:r>
+      <w:r>
+        <w:rPr>
+          <w:noProof/>
+        </w:rPr>
+        <w:instrText xml:space="preserve"> SEQ Imagen \* ARABIC </w:instrText>
+      </w:r>
+      <w:r>
+        <w:rPr>
+          <w:noProof/>
+        </w:rPr>
+        <w:fldChar w:fldCharType="separate"/>
+      </w:r>
+      <w:r>
+        <w:rPr>
+          <w:noProof/>
+        </w:rPr>
+        <w:t>12</w:t>
+      </w:r>
+      <w:r>
+        <w:rPr>
+          <w:noProof/>
+        </w:rPr>
+        <w:fldChar w:fldCharType="end"/>
+      </w:r>
       <w:r>
         <w:t>. Conversión decimal a hexadecimal</w:t>
       </w:r>
@@ -2797,7 +3143,7 @@
                     </pic:cNvPicPr>
                   </pic:nvPicPr>
                   <pic:blipFill>
-                    <a:blip r:embed="rId21">
+                    <a:blip r:embed="rId22">
                       <a:extLst>
                         <a:ext uri="{28A0092B-C50C-407E-A947-70E740481C1C}">
                           <a14:useLocalDpi xmlns:a14="http://schemas.microsoft.com/office/drawing/2010/main" val="0"/>
@@ -2840,14 +3186,36 @@
       <w:r>
         <w:t xml:space="preserve">Imagen </w:t>
       </w:r>
-      <w:fldSimple w:instr=" SEQ Imagen \* ARABIC ">
-        <w:r>
-          <w:rPr>
-            <w:noProof/>
-          </w:rPr>
-          <w:t>13</w:t>
-        </w:r>
-      </w:fldSimple>
+      <w:r>
+        <w:rPr>
+          <w:noProof/>
+        </w:rPr>
+        <w:fldChar w:fldCharType="begin"/>
+      </w:r>
+      <w:r>
+        <w:rPr>
+          <w:noProof/>
+        </w:rPr>
+        <w:instrText xml:space="preserve"> SEQ Imagen \* ARABIC </w:instrText>
+      </w:r>
+      <w:r>
+        <w:rPr>
+          <w:noProof/>
+        </w:rPr>
+        <w:fldChar w:fldCharType="separate"/>
+      </w:r>
+      <w:r>
+        <w:rPr>
+          <w:noProof/>
+        </w:rPr>
+        <w:t>13</w:t>
+      </w:r>
+      <w:r>
+        <w:rPr>
+          <w:noProof/>
+        </w:rPr>
+        <w:fldChar w:fldCharType="end"/>
+      </w:r>
       <w:r>
         <w:t>. Conversión hexadecimal a decimal</w:t>
       </w:r>
@@ -2904,7 +3272,7 @@
                     </pic:cNvPicPr>
                   </pic:nvPicPr>
                   <pic:blipFill>
-                    <a:blip r:embed="rId22">
+                    <a:blip r:embed="rId23">
                       <a:extLst>
                         <a:ext uri="{28A0092B-C50C-407E-A947-70E740481C1C}">
                           <a14:useLocalDpi xmlns:a14="http://schemas.microsoft.com/office/drawing/2010/main" val="0"/>
@@ -2944,36 +3312,2844 @@
       <w:r>
         <w:t xml:space="preserve">Imagen </w:t>
       </w:r>
+      <w:r>
+        <w:rPr>
+          <w:noProof/>
+        </w:rPr>
+        <w:fldChar w:fldCharType="begin"/>
+      </w:r>
+      <w:r>
+        <w:rPr>
+          <w:noProof/>
+        </w:rPr>
+        <w:instrText xml:space="preserve"> SEQ Imagen \* ARABIC </w:instrText>
+      </w:r>
+      <w:r>
+        <w:rPr>
+          <w:noProof/>
+        </w:rPr>
+        <w:fldChar w:fldCharType="separate"/>
+      </w:r>
+      <w:r>
+        <w:rPr>
+          <w:noProof/>
+        </w:rPr>
+        <w:t>14</w:t>
+      </w:r>
+      <w:r>
+        <w:rPr>
+          <w:noProof/>
+        </w:rPr>
+        <w:fldChar w:fldCharType="end"/>
+      </w:r>
+      <w:r>
+        <w:t>. Saliendo del programa</w:t>
+      </w:r>
+    </w:p>
+    <w:p>
+      <w:pPr>
+        <w:rPr>
+          <w:lang w:val="es-EC"/>
+        </w:rPr>
+      </w:pPr>
+    </w:p>
+    <w:p>
+      <w:pPr>
+        <w:jc w:val="both"/>
+        <w:rPr>
+          <w:rFonts w:ascii="Times New Roman" w:eastAsia="Times New Roman" w:hAnsi="Times New Roman" w:cs="Times New Roman"/>
+          <w:b/>
+          <w:bCs/>
+          <w:sz w:val="24"/>
+          <w:szCs w:val="24"/>
+          <w:lang w:val="es-EC"/>
+        </w:rPr>
+      </w:pPr>
+      <w:r>
+        <w:rPr>
+          <w:rFonts w:ascii="Times New Roman" w:eastAsia="Times New Roman" w:hAnsi="Times New Roman" w:cs="Times New Roman"/>
+          <w:b/>
+          <w:bCs/>
+          <w:sz w:val="24"/>
+          <w:szCs w:val="24"/>
+          <w:lang w:val="es-EC"/>
+        </w:rPr>
+        <w:lastRenderedPageBreak/>
+        <w:t>Especificaciones</w:t>
+      </w:r>
+      <w:r>
+        <w:rPr>
+          <w:rFonts w:ascii="Times New Roman" w:eastAsia="Times New Roman" w:hAnsi="Times New Roman" w:cs="Times New Roman"/>
+          <w:b/>
+          <w:bCs/>
+          <w:sz w:val="24"/>
+          <w:szCs w:val="24"/>
+          <w:lang w:val="es-EC"/>
+        </w:rPr>
+        <w:t xml:space="preserve"> del Programa en</w:t>
+      </w:r>
+      <w:r>
+        <w:rPr>
+          <w:rFonts w:ascii="Times New Roman" w:eastAsia="Times New Roman" w:hAnsi="Times New Roman" w:cs="Times New Roman"/>
+          <w:b/>
+          <w:bCs/>
+          <w:sz w:val="24"/>
+          <w:szCs w:val="24"/>
+          <w:lang w:val="es-EC"/>
+        </w:rPr>
+        <w:t xml:space="preserve"> </w:t>
+      </w:r>
+      <w:proofErr w:type="spellStart"/>
+      <w:r>
+        <w:rPr>
+          <w:rFonts w:ascii="Times New Roman" w:eastAsia="Times New Roman" w:hAnsi="Times New Roman" w:cs="Times New Roman"/>
+          <w:b/>
+          <w:bCs/>
+          <w:sz w:val="24"/>
+          <w:szCs w:val="24"/>
+          <w:lang w:val="es-EC"/>
+        </w:rPr>
+        <w:t>Assembler</w:t>
+      </w:r>
+      <w:proofErr w:type="spellEnd"/>
+    </w:p>
+    <w:p>
+      <w:pPr>
+        <w:jc w:val="both"/>
+        <w:rPr>
+          <w:rFonts w:ascii="Times New Roman" w:eastAsia="Times New Roman" w:hAnsi="Times New Roman" w:cs="Times New Roman"/>
+          <w:bCs/>
+          <w:sz w:val="24"/>
+          <w:szCs w:val="24"/>
+          <w:lang w:val="es-EC"/>
+        </w:rPr>
+      </w:pPr>
+      <w:r>
+        <w:rPr>
+          <w:rFonts w:ascii="Times New Roman" w:eastAsia="Times New Roman" w:hAnsi="Times New Roman" w:cs="Times New Roman"/>
+          <w:bCs/>
+          <w:sz w:val="24"/>
+          <w:szCs w:val="24"/>
+          <w:lang w:val="es-EC"/>
+        </w:rPr>
+        <w:t xml:space="preserve">La implementación en </w:t>
+      </w:r>
+      <w:proofErr w:type="spellStart"/>
+      <w:r>
+        <w:rPr>
+          <w:rFonts w:ascii="Times New Roman" w:eastAsia="Times New Roman" w:hAnsi="Times New Roman" w:cs="Times New Roman"/>
+          <w:bCs/>
+          <w:sz w:val="24"/>
+          <w:szCs w:val="24"/>
+          <w:lang w:val="es-EC"/>
+        </w:rPr>
+        <w:t>Assembler</w:t>
+      </w:r>
+      <w:proofErr w:type="spellEnd"/>
+      <w:r>
+        <w:rPr>
+          <w:rFonts w:ascii="Times New Roman" w:eastAsia="Times New Roman" w:hAnsi="Times New Roman" w:cs="Times New Roman"/>
+          <w:bCs/>
+          <w:sz w:val="24"/>
+          <w:szCs w:val="24"/>
+          <w:lang w:val="es-EC"/>
+        </w:rPr>
+        <w:t xml:space="preserve"> del programa “Calculadora Decimal-Binaria-Hexadecimal” se realizó en una máquina con sistema operativo </w:t>
+      </w:r>
+      <w:r>
+        <w:rPr>
+          <w:rFonts w:ascii="Times New Roman" w:eastAsia="Times New Roman" w:hAnsi="Times New Roman" w:cs="Times New Roman"/>
+          <w:bCs/>
+          <w:sz w:val="24"/>
+          <w:szCs w:val="24"/>
+          <w:lang w:val="es-EC"/>
+        </w:rPr>
+        <w:t>Windows 10 Home</w:t>
+      </w:r>
+      <w:r>
+        <w:rPr>
+          <w:rFonts w:ascii="Times New Roman" w:eastAsia="Times New Roman" w:hAnsi="Times New Roman" w:cs="Times New Roman"/>
+          <w:bCs/>
+          <w:sz w:val="24"/>
+          <w:szCs w:val="24"/>
+          <w:lang w:val="es-EC"/>
+        </w:rPr>
+        <w:t>.</w:t>
+      </w:r>
+      <w:r>
+        <w:rPr>
+          <w:rFonts w:ascii="Times New Roman" w:eastAsia="Times New Roman" w:hAnsi="Times New Roman" w:cs="Times New Roman"/>
+          <w:bCs/>
+          <w:sz w:val="24"/>
+          <w:szCs w:val="24"/>
+          <w:lang w:val="es-EC"/>
+        </w:rPr>
+        <w:t xml:space="preserve"> </w:t>
+      </w:r>
+      <w:r>
+        <w:rPr>
+          <w:rFonts w:ascii="Times New Roman" w:eastAsia="Times New Roman" w:hAnsi="Times New Roman" w:cs="Times New Roman"/>
+          <w:bCs/>
+          <w:sz w:val="24"/>
+          <w:szCs w:val="24"/>
+          <w:lang w:val="es-EC"/>
+        </w:rPr>
+        <w:t>Para la implementaci</w:t>
+      </w:r>
+      <w:r>
+        <w:rPr>
+          <w:rFonts w:ascii="Times New Roman" w:eastAsia="Times New Roman" w:hAnsi="Times New Roman" w:cs="Times New Roman"/>
+          <w:bCs/>
+          <w:sz w:val="24"/>
+          <w:szCs w:val="24"/>
+          <w:lang w:val="es-EC"/>
+        </w:rPr>
+        <w:t xml:space="preserve">ón de las instrucciones en código en </w:t>
+      </w:r>
+      <w:proofErr w:type="spellStart"/>
+      <w:r>
+        <w:rPr>
+          <w:rFonts w:ascii="Times New Roman" w:eastAsia="Times New Roman" w:hAnsi="Times New Roman" w:cs="Times New Roman"/>
+          <w:bCs/>
+          <w:sz w:val="24"/>
+          <w:szCs w:val="24"/>
+          <w:lang w:val="es-EC"/>
+        </w:rPr>
+        <w:t>assembler</w:t>
+      </w:r>
+      <w:proofErr w:type="spellEnd"/>
+      <w:r>
+        <w:rPr>
+          <w:rFonts w:ascii="Times New Roman" w:eastAsia="Times New Roman" w:hAnsi="Times New Roman" w:cs="Times New Roman"/>
+          <w:bCs/>
+          <w:sz w:val="24"/>
+          <w:szCs w:val="24"/>
+          <w:lang w:val="es-EC"/>
+        </w:rPr>
+        <w:t xml:space="preserve"> se utilizó el software MARS 4.5. Dicho software permite programar en una interfaz adecuada a estas instrucciones, además, permite ensamblar el código y probar su ejecución. </w:t>
+      </w:r>
+    </w:p>
+    <w:p>
+      <w:pPr>
+        <w:jc w:val="both"/>
+        <w:rPr>
+          <w:rFonts w:ascii="Times New Roman" w:eastAsia="Times New Roman" w:hAnsi="Times New Roman" w:cs="Times New Roman"/>
+          <w:bCs/>
+          <w:sz w:val="24"/>
+          <w:szCs w:val="24"/>
+          <w:lang w:val="es-EC"/>
+        </w:rPr>
+      </w:pPr>
+      <w:r>
+        <w:rPr>
+          <w:rFonts w:ascii="Times New Roman" w:eastAsia="Times New Roman" w:hAnsi="Times New Roman" w:cs="Times New Roman"/>
+          <w:bCs/>
+          <w:sz w:val="24"/>
+          <w:szCs w:val="24"/>
+          <w:lang w:val="es-EC"/>
+        </w:rPr>
+        <w:t>Para l</w:t>
+      </w:r>
+      <w:r>
+        <w:rPr>
+          <w:rFonts w:ascii="Times New Roman" w:eastAsia="Times New Roman" w:hAnsi="Times New Roman" w:cs="Times New Roman"/>
+          <w:bCs/>
+          <w:sz w:val="24"/>
+          <w:szCs w:val="24"/>
+          <w:lang w:val="es-EC"/>
+        </w:rPr>
+        <w:t xml:space="preserve">a implementación de </w:t>
+      </w:r>
+      <w:r>
+        <w:rPr>
+          <w:rFonts w:ascii="Times New Roman" w:eastAsia="Times New Roman" w:hAnsi="Times New Roman" w:cs="Times New Roman"/>
+          <w:bCs/>
+          <w:sz w:val="24"/>
+          <w:szCs w:val="24"/>
+          <w:lang w:val="es-EC"/>
+        </w:rPr>
+        <w:t>“Calculadora Decimal-Binaria-Hexadecimal”</w:t>
+      </w:r>
+      <w:r>
+        <w:rPr>
+          <w:rFonts w:ascii="Times New Roman" w:eastAsia="Times New Roman" w:hAnsi="Times New Roman" w:cs="Times New Roman"/>
+          <w:bCs/>
+          <w:sz w:val="24"/>
+          <w:szCs w:val="24"/>
+          <w:lang w:val="es-EC"/>
+        </w:rPr>
+        <w:t xml:space="preserve"> se lo realizó en dos archivos .</w:t>
+      </w:r>
+      <w:proofErr w:type="spellStart"/>
+      <w:r>
+        <w:rPr>
+          <w:rFonts w:ascii="Times New Roman" w:eastAsia="Times New Roman" w:hAnsi="Times New Roman" w:cs="Times New Roman"/>
+          <w:bCs/>
+          <w:sz w:val="24"/>
+          <w:szCs w:val="24"/>
+          <w:lang w:val="es-EC"/>
+        </w:rPr>
+        <w:t>asm</w:t>
+      </w:r>
+      <w:proofErr w:type="spellEnd"/>
+      <w:r>
+        <w:rPr>
+          <w:rFonts w:ascii="Times New Roman" w:eastAsia="Times New Roman" w:hAnsi="Times New Roman" w:cs="Times New Roman"/>
+          <w:bCs/>
+          <w:sz w:val="24"/>
+          <w:szCs w:val="24"/>
+          <w:lang w:val="es-EC"/>
+        </w:rPr>
+        <w:t>. El primero:</w:t>
+      </w:r>
+      <w:r>
+        <w:rPr>
+          <w:rFonts w:ascii="Times New Roman" w:eastAsia="Times New Roman" w:hAnsi="Times New Roman" w:cs="Times New Roman"/>
+          <w:bCs/>
+          <w:sz w:val="24"/>
+          <w:szCs w:val="24"/>
+          <w:lang w:val="es-EC"/>
+        </w:rPr>
+        <w:t xml:space="preserve"> </w:t>
+      </w:r>
+      <w:r>
+        <w:rPr>
+          <w:rFonts w:ascii="Times New Roman" w:eastAsia="Times New Roman" w:hAnsi="Times New Roman" w:cs="Times New Roman"/>
+          <w:b/>
+          <w:bCs/>
+          <w:i/>
+          <w:sz w:val="24"/>
+          <w:szCs w:val="24"/>
+          <w:lang w:val="es-EC"/>
+        </w:rPr>
+        <w:t>calculator_</w:t>
+      </w:r>
+      <w:r>
+        <w:rPr>
+          <w:rFonts w:ascii="Times New Roman" w:eastAsia="Times New Roman" w:hAnsi="Times New Roman" w:cs="Times New Roman"/>
+          <w:b/>
+          <w:bCs/>
+          <w:i/>
+          <w:sz w:val="24"/>
+          <w:szCs w:val="24"/>
+          <w:lang w:val="es-EC"/>
+        </w:rPr>
+        <w:t>binary</w:t>
+      </w:r>
+      <w:r>
+        <w:rPr>
+          <w:rFonts w:ascii="Times New Roman" w:eastAsia="Times New Roman" w:hAnsi="Times New Roman" w:cs="Times New Roman"/>
+          <w:b/>
+          <w:bCs/>
+          <w:i/>
+          <w:sz w:val="24"/>
+          <w:szCs w:val="24"/>
+          <w:lang w:val="es-EC"/>
+        </w:rPr>
+        <w:t>-decimal.asm</w:t>
+      </w:r>
+      <w:r>
+        <w:rPr>
+          <w:rFonts w:ascii="Times New Roman" w:eastAsia="Times New Roman" w:hAnsi="Times New Roman" w:cs="Times New Roman"/>
+          <w:b/>
+          <w:bCs/>
+          <w:i/>
+          <w:sz w:val="24"/>
+          <w:szCs w:val="24"/>
+          <w:lang w:val="es-EC"/>
+        </w:rPr>
+        <w:t xml:space="preserve"> </w:t>
+      </w:r>
+      <w:r>
+        <w:rPr>
+          <w:rFonts w:ascii="Times New Roman" w:eastAsia="Times New Roman" w:hAnsi="Times New Roman" w:cs="Times New Roman"/>
+          <w:bCs/>
+          <w:sz w:val="24"/>
+          <w:szCs w:val="24"/>
+          <w:lang w:val="es-EC"/>
+        </w:rPr>
+        <w:t xml:space="preserve">corresponde a todas las operaciones e instrucciones para llevar un número decimal a binario y viceversa. El segundo: </w:t>
+      </w:r>
+      <w:r>
+        <w:rPr>
+          <w:rFonts w:ascii="Times New Roman" w:eastAsia="Times New Roman" w:hAnsi="Times New Roman" w:cs="Times New Roman"/>
+          <w:b/>
+          <w:bCs/>
+          <w:i/>
+          <w:sz w:val="24"/>
+          <w:szCs w:val="24"/>
+          <w:lang w:val="es-EC"/>
+        </w:rPr>
+        <w:t>calculator_hexa-decimal.asm</w:t>
+      </w:r>
+      <w:r>
+        <w:rPr>
+          <w:rFonts w:ascii="Times New Roman" w:eastAsia="Times New Roman" w:hAnsi="Times New Roman" w:cs="Times New Roman"/>
+          <w:bCs/>
+          <w:sz w:val="24"/>
+          <w:szCs w:val="24"/>
+          <w:lang w:val="es-EC"/>
+        </w:rPr>
+        <w:t xml:space="preserve"> contiene las instrucciones e instrucciones para llevar un número decimal a hexadecimal y viceversa. </w:t>
+      </w:r>
+    </w:p>
+    <w:p>
+      <w:pPr>
+        <w:jc w:val="both"/>
+        <w:rPr>
+          <w:rFonts w:ascii="Times New Roman" w:eastAsia="Times New Roman" w:hAnsi="Times New Roman" w:cs="Times New Roman"/>
+          <w:bCs/>
+          <w:sz w:val="24"/>
+          <w:szCs w:val="24"/>
+          <w:lang w:val="es-EC"/>
+        </w:rPr>
+      </w:pPr>
+      <w:r>
+        <w:rPr>
+          <w:rFonts w:ascii="Times New Roman" w:eastAsia="Times New Roman" w:hAnsi="Times New Roman" w:cs="Times New Roman"/>
+          <w:bCs/>
+          <w:sz w:val="24"/>
+          <w:szCs w:val="24"/>
+          <w:lang w:val="es-EC"/>
+        </w:rPr>
+        <w:t xml:space="preserve">Para ambos casos, se ha tratado de modularizar el código </w:t>
+      </w:r>
+      <w:r>
+        <w:rPr>
+          <w:rFonts w:ascii="Times New Roman" w:eastAsia="Times New Roman" w:hAnsi="Times New Roman" w:cs="Times New Roman"/>
+          <w:bCs/>
+          <w:sz w:val="24"/>
+          <w:szCs w:val="24"/>
+          <w:lang w:val="es-EC"/>
+        </w:rPr>
+        <w:t>dividiéndolo en</w:t>
+      </w:r>
+      <w:r>
+        <w:rPr>
+          <w:rFonts w:ascii="Times New Roman" w:eastAsia="Times New Roman" w:hAnsi="Times New Roman" w:cs="Times New Roman"/>
+          <w:bCs/>
+          <w:sz w:val="24"/>
+          <w:szCs w:val="24"/>
+          <w:lang w:val="es-EC"/>
+        </w:rPr>
+        <w:t xml:space="preserve"> </w:t>
+      </w:r>
+      <w:r>
+        <w:rPr>
+          <w:rFonts w:ascii="Times New Roman" w:eastAsia="Times New Roman" w:hAnsi="Times New Roman" w:cs="Times New Roman"/>
+          <w:bCs/>
+          <w:sz w:val="24"/>
+          <w:szCs w:val="24"/>
+          <w:lang w:val="es-EC"/>
+        </w:rPr>
+        <w:t xml:space="preserve">varias </w:t>
+      </w:r>
+      <w:r>
+        <w:rPr>
+          <w:rFonts w:ascii="Times New Roman" w:eastAsia="Times New Roman" w:hAnsi="Times New Roman" w:cs="Times New Roman"/>
+          <w:bCs/>
+          <w:sz w:val="24"/>
+          <w:szCs w:val="24"/>
+          <w:lang w:val="es-EC"/>
+        </w:rPr>
+        <w:t>secciones.</w:t>
+      </w:r>
+      <w:r>
+        <w:rPr>
+          <w:rFonts w:ascii="Times New Roman" w:eastAsia="Times New Roman" w:hAnsi="Times New Roman" w:cs="Times New Roman"/>
+          <w:bCs/>
+          <w:sz w:val="24"/>
+          <w:szCs w:val="24"/>
+          <w:lang w:val="es-EC"/>
+        </w:rPr>
+        <w:t xml:space="preserve"> </w:t>
+      </w:r>
+    </w:p>
+    <w:p>
+      <w:pPr>
+        <w:jc w:val="both"/>
+        <w:rPr>
+          <w:rFonts w:ascii="Times New Roman" w:eastAsia="Times New Roman" w:hAnsi="Times New Roman" w:cs="Times New Roman"/>
+          <w:bCs/>
+          <w:sz w:val="24"/>
+          <w:szCs w:val="24"/>
+          <w:lang w:val="en-US"/>
+        </w:rPr>
+      </w:pPr>
+      <w:r>
+        <w:rPr>
+          <w:rFonts w:ascii="Times New Roman" w:eastAsia="Times New Roman" w:hAnsi="Times New Roman" w:cs="Times New Roman"/>
+          <w:bCs/>
+          <w:sz w:val="24"/>
+          <w:szCs w:val="24"/>
+          <w:lang w:val="es-EC"/>
+        </w:rPr>
+        <w:t xml:space="preserve">Se observa la parte del menú con sus respectivos mensajes para mostrar por pantalla, </w:t>
+      </w:r>
+      <w:r>
+        <w:rPr>
+          <w:rFonts w:ascii="Times New Roman" w:eastAsia="Times New Roman" w:hAnsi="Times New Roman" w:cs="Times New Roman"/>
+          <w:bCs/>
+          <w:sz w:val="24"/>
+          <w:szCs w:val="24"/>
+          <w:lang w:val="es-EC"/>
+        </w:rPr>
+        <w:t>b</w:t>
+      </w:r>
+      <w:r>
+        <w:rPr>
+          <w:rFonts w:ascii="Times New Roman" w:eastAsia="Times New Roman" w:hAnsi="Times New Roman" w:cs="Times New Roman"/>
+          <w:bCs/>
+          <w:sz w:val="24"/>
+          <w:szCs w:val="24"/>
+          <w:lang w:val="es-EC"/>
+        </w:rPr>
+        <w:t xml:space="preserve">loque en el cual se llaman a las funciones principales, y funciones recursivas que hacen los cálculos correspondientes. </w:t>
+      </w:r>
+    </w:p>
+    <w:p>
+      <w:pPr>
+        <w:jc w:val="both"/>
+        <w:rPr>
+          <w:rFonts w:ascii="Times New Roman" w:eastAsia="Times New Roman" w:hAnsi="Times New Roman" w:cs="Times New Roman"/>
+          <w:bCs/>
+          <w:sz w:val="24"/>
+          <w:szCs w:val="24"/>
+          <w:lang w:val="es-EC"/>
+        </w:rPr>
+      </w:pPr>
+      <w:r>
+        <w:rPr>
+          <w:rFonts w:ascii="Times New Roman" w:eastAsia="Times New Roman" w:hAnsi="Times New Roman" w:cs="Times New Roman"/>
+          <w:bCs/>
+          <w:sz w:val="24"/>
+          <w:szCs w:val="24"/>
+          <w:lang w:val="es-EC"/>
+        </w:rPr>
+        <w:t>Una observaci</w:t>
+      </w:r>
+      <w:r>
+        <w:rPr>
+          <w:rFonts w:ascii="Times New Roman" w:eastAsia="Times New Roman" w:hAnsi="Times New Roman" w:cs="Times New Roman"/>
+          <w:bCs/>
+          <w:sz w:val="24"/>
+          <w:szCs w:val="24"/>
+          <w:lang w:val="es-EC"/>
+        </w:rPr>
+        <w:t>ó</w:t>
+      </w:r>
+      <w:r>
+        <w:rPr>
+          <w:rFonts w:ascii="Times New Roman" w:eastAsia="Times New Roman" w:hAnsi="Times New Roman" w:cs="Times New Roman"/>
+          <w:bCs/>
+          <w:sz w:val="24"/>
+          <w:szCs w:val="24"/>
+          <w:lang w:val="es-EC"/>
+        </w:rPr>
+        <w:t xml:space="preserve">n importante </w:t>
+      </w:r>
+      <w:r>
+        <w:rPr>
+          <w:rFonts w:ascii="Times New Roman" w:eastAsia="Times New Roman" w:hAnsi="Times New Roman" w:cs="Times New Roman"/>
+          <w:bCs/>
+          <w:sz w:val="24"/>
+          <w:szCs w:val="24"/>
+          <w:lang w:val="es-EC"/>
+        </w:rPr>
+        <w:t xml:space="preserve">que aclarar </w:t>
+      </w:r>
+      <w:r>
+        <w:rPr>
+          <w:rFonts w:ascii="Times New Roman" w:eastAsia="Times New Roman" w:hAnsi="Times New Roman" w:cs="Times New Roman"/>
+          <w:bCs/>
+          <w:sz w:val="24"/>
+          <w:szCs w:val="24"/>
+          <w:lang w:val="es-EC"/>
+        </w:rPr>
+        <w:t xml:space="preserve">para el archivo </w:t>
+      </w:r>
+      <w:r>
+        <w:rPr>
+          <w:rFonts w:ascii="Times New Roman" w:eastAsia="Times New Roman" w:hAnsi="Times New Roman" w:cs="Times New Roman"/>
+          <w:b/>
+          <w:bCs/>
+          <w:i/>
+          <w:sz w:val="24"/>
+          <w:szCs w:val="24"/>
+          <w:lang w:val="es-EC"/>
+        </w:rPr>
+        <w:t>calculator_</w:t>
+      </w:r>
+      <w:r>
+        <w:rPr>
+          <w:rFonts w:ascii="Times New Roman" w:eastAsia="Times New Roman" w:hAnsi="Times New Roman" w:cs="Times New Roman"/>
+          <w:b/>
+          <w:bCs/>
+          <w:i/>
+          <w:sz w:val="24"/>
+          <w:szCs w:val="24"/>
+          <w:lang w:val="es-EC"/>
+        </w:rPr>
+        <w:t>binary</w:t>
+      </w:r>
+      <w:r>
+        <w:rPr>
+          <w:rFonts w:ascii="Times New Roman" w:eastAsia="Times New Roman" w:hAnsi="Times New Roman" w:cs="Times New Roman"/>
+          <w:b/>
+          <w:bCs/>
+          <w:i/>
+          <w:sz w:val="24"/>
+          <w:szCs w:val="24"/>
+          <w:lang w:val="es-EC"/>
+        </w:rPr>
+        <w:t>-decimal.asm</w:t>
+      </w:r>
+      <w:r>
+        <w:rPr>
+          <w:rFonts w:ascii="Times New Roman" w:eastAsia="Times New Roman" w:hAnsi="Times New Roman" w:cs="Times New Roman"/>
+          <w:b/>
+          <w:bCs/>
+          <w:i/>
+          <w:sz w:val="24"/>
+          <w:szCs w:val="24"/>
+          <w:lang w:val="es-EC"/>
+        </w:rPr>
+        <w:t xml:space="preserve"> </w:t>
+      </w:r>
+      <w:r>
+        <w:rPr>
+          <w:rFonts w:ascii="Times New Roman" w:eastAsia="Times New Roman" w:hAnsi="Times New Roman" w:cs="Times New Roman"/>
+          <w:bCs/>
+          <w:sz w:val="24"/>
+          <w:szCs w:val="24"/>
+          <w:lang w:val="es-EC"/>
+        </w:rPr>
+        <w:t>cuando se selecciona la opción 1: Convertir decimal a binario.</w:t>
+      </w:r>
+    </w:p>
+    <w:p>
+      <w:pPr>
+        <w:keepNext/>
+        <w:jc w:val="center"/>
+      </w:pPr>
+      <w:r>
+        <w:rPr>
+          <w:noProof/>
+        </w:rPr>
+        <w:drawing>
+          <wp:inline distT="0" distB="0" distL="0" distR="0" wp14:anchorId="0202EADA" wp14:editId="44F84DDD">
+            <wp:extent cx="3286125" cy="1409700"/>
+            <wp:effectExtent l="0" t="0" r="9525" b="0"/>
+            <wp:docPr id="16" name="Picture 16"/>
+            <wp:cNvGraphicFramePr>
+              <a:graphicFrameLocks xmlns:a="http://schemas.openxmlformats.org/drawingml/2006/main" noChangeAspect="1"/>
+            </wp:cNvGraphicFramePr>
+            <a:graphic xmlns:a="http://schemas.openxmlformats.org/drawingml/2006/main">
+              <a:graphicData uri="http://schemas.openxmlformats.org/drawingml/2006/picture">
+                <pic:pic xmlns:pic="http://schemas.openxmlformats.org/drawingml/2006/picture">
+                  <pic:nvPicPr>
+                    <pic:cNvPr id="1" name=""/>
+                    <pic:cNvPicPr/>
+                  </pic:nvPicPr>
+                  <pic:blipFill>
+                    <a:blip r:embed="rId24"/>
+                    <a:stretch>
+                      <a:fillRect/>
+                    </a:stretch>
+                  </pic:blipFill>
+                  <pic:spPr>
+                    <a:xfrm>
+                      <a:off x="0" y="0"/>
+                      <a:ext cx="3286125" cy="1409700"/>
+                    </a:xfrm>
+                    <a:prstGeom prst="rect">
+                      <a:avLst/>
+                    </a:prstGeom>
+                  </pic:spPr>
+                </pic:pic>
+              </a:graphicData>
+            </a:graphic>
+          </wp:inline>
+        </w:drawing>
+      </w:r>
+    </w:p>
+    <w:p>
+      <w:pPr>
+        <w:pStyle w:val="Caption"/>
+        <w:jc w:val="center"/>
+      </w:pPr>
+      <w:r>
+        <w:t xml:space="preserve">Imagen </w:t>
+      </w:r>
       <w:fldSimple w:instr=" SEQ Imagen \* ARABIC ">
         <w:r>
           <w:rPr>
             <w:noProof/>
           </w:rPr>
-          <w:t>14</w:t>
+          <w:t>15</w:t>
         </w:r>
       </w:fldSimple>
       <w:r>
-        <w:t>. Saliendo del programa</w:t>
-      </w:r>
-    </w:p>
-    <w:p>
-      <w:pPr>
-        <w:rPr>
-          <w:lang w:val="es-EC"/>
-        </w:rPr>
-      </w:pPr>
-    </w:p>
-    <w:p>
-      <w:pPr>
-        <w:rPr>
-          <w:lang w:val="es-EC"/>
+        <w:t xml:space="preserve">. Menú en </w:t>
+      </w:r>
+      <w:proofErr w:type="spellStart"/>
+      <w:r>
+        <w:t>Assembler</w:t>
+      </w:r>
+      <w:proofErr w:type="spellEnd"/>
+    </w:p>
+    <w:p>
+      <w:pPr>
+        <w:jc w:val="both"/>
+        <w:rPr>
+          <w:rFonts w:ascii="Times New Roman" w:eastAsia="Times New Roman" w:hAnsi="Times New Roman" w:cs="Times New Roman"/>
+          <w:bCs/>
+          <w:sz w:val="24"/>
+          <w:szCs w:val="24"/>
+          <w:lang w:val="es-EC"/>
+        </w:rPr>
+      </w:pPr>
+      <w:r>
+        <w:rPr>
+          <w:rFonts w:ascii="Times New Roman" w:eastAsia="Times New Roman" w:hAnsi="Times New Roman" w:cs="Times New Roman"/>
+          <w:bCs/>
+          <w:sz w:val="24"/>
+          <w:szCs w:val="24"/>
+          <w:lang w:val="es-EC"/>
+        </w:rPr>
+        <w:t>El programa pide el ingreso de un n</w:t>
+      </w:r>
+      <w:proofErr w:type="spellStart"/>
+      <w:r>
+        <w:rPr>
+          <w:rFonts w:ascii="Times New Roman" w:eastAsia="Times New Roman" w:hAnsi="Times New Roman" w:cs="Times New Roman"/>
+          <w:bCs/>
+          <w:sz w:val="24"/>
+          <w:szCs w:val="24"/>
+          <w:lang w:val="es-EC"/>
+        </w:rPr>
+        <w:t>úmero</w:t>
+      </w:r>
+      <w:proofErr w:type="spellEnd"/>
+      <w:r>
+        <w:rPr>
+          <w:rFonts w:ascii="Times New Roman" w:eastAsia="Times New Roman" w:hAnsi="Times New Roman" w:cs="Times New Roman"/>
+          <w:bCs/>
+          <w:sz w:val="24"/>
+          <w:szCs w:val="24"/>
+          <w:lang w:val="es-EC"/>
+        </w:rPr>
+        <w:t xml:space="preserve"> decimal para hacer su conversión a binario y mostrarlo por pantalla. El resultado que se muestra es el correcto leyéndolo de derecha a izquierda. </w:t>
+      </w:r>
+    </w:p>
+    <w:p>
+      <w:pPr>
+        <w:jc w:val="both"/>
+        <w:rPr>
+          <w:rFonts w:ascii="Times New Roman" w:eastAsia="Times New Roman" w:hAnsi="Times New Roman" w:cs="Times New Roman"/>
+          <w:bCs/>
+          <w:sz w:val="24"/>
+          <w:szCs w:val="24"/>
+          <w:lang w:val="es-EC"/>
+        </w:rPr>
+      </w:pPr>
+      <w:r>
+        <w:rPr>
+          <w:rFonts w:ascii="Times New Roman" w:eastAsia="Times New Roman" w:hAnsi="Times New Roman" w:cs="Times New Roman"/>
+          <w:bCs/>
+          <w:sz w:val="24"/>
+          <w:szCs w:val="24"/>
+          <w:lang w:val="es-EC"/>
+        </w:rPr>
+        <w:t xml:space="preserve">El equivalente del 6 en binario es 110, sin embargo, </w:t>
+      </w:r>
+      <w:r>
+        <w:rPr>
+          <w:rFonts w:ascii="Times New Roman" w:eastAsia="Times New Roman" w:hAnsi="Times New Roman" w:cs="Times New Roman"/>
+          <w:bCs/>
+          <w:sz w:val="24"/>
+          <w:szCs w:val="24"/>
+          <w:lang w:val="es-EC"/>
+        </w:rPr>
+        <w:t xml:space="preserve">el programa </w:t>
+      </w:r>
+      <w:r>
+        <w:rPr>
+          <w:rFonts w:ascii="Times New Roman" w:eastAsia="Times New Roman" w:hAnsi="Times New Roman" w:cs="Times New Roman"/>
+          <w:bCs/>
+          <w:sz w:val="24"/>
+          <w:szCs w:val="24"/>
+          <w:lang w:val="es-EC"/>
+        </w:rPr>
+        <w:t xml:space="preserve">muestra 011. Este es un problema secundario muy importante mencionar. </w:t>
+      </w:r>
+    </w:p>
+    <w:p>
+      <w:pPr>
+        <w:keepNext/>
+        <w:jc w:val="center"/>
+      </w:pPr>
+      <w:r>
+        <w:rPr>
+          <w:noProof/>
+        </w:rPr>
+        <w:drawing>
+          <wp:inline distT="0" distB="0" distL="0" distR="0" wp14:anchorId="19BDC201" wp14:editId="1FC859E9">
+            <wp:extent cx="2800350" cy="1809750"/>
+            <wp:effectExtent l="0" t="0" r="0" b="0"/>
+            <wp:docPr id="17" name="Picture 17"/>
+            <wp:cNvGraphicFramePr>
+              <a:graphicFrameLocks xmlns:a="http://schemas.openxmlformats.org/drawingml/2006/main" noChangeAspect="1"/>
+            </wp:cNvGraphicFramePr>
+            <a:graphic xmlns:a="http://schemas.openxmlformats.org/drawingml/2006/main">
+              <a:graphicData uri="http://schemas.openxmlformats.org/drawingml/2006/picture">
+                <pic:pic xmlns:pic="http://schemas.openxmlformats.org/drawingml/2006/picture">
+                  <pic:nvPicPr>
+                    <pic:cNvPr id="1" name=""/>
+                    <pic:cNvPicPr/>
+                  </pic:nvPicPr>
+                  <pic:blipFill>
+                    <a:blip r:embed="rId25"/>
+                    <a:stretch>
+                      <a:fillRect/>
+                    </a:stretch>
+                  </pic:blipFill>
+                  <pic:spPr>
+                    <a:xfrm>
+                      <a:off x="0" y="0"/>
+                      <a:ext cx="2800350" cy="1809750"/>
+                    </a:xfrm>
+                    <a:prstGeom prst="rect">
+                      <a:avLst/>
+                    </a:prstGeom>
+                  </pic:spPr>
+                </pic:pic>
+              </a:graphicData>
+            </a:graphic>
+          </wp:inline>
+        </w:drawing>
+      </w:r>
+    </w:p>
+    <w:p>
+      <w:pPr>
+        <w:pStyle w:val="Caption"/>
+        <w:jc w:val="center"/>
+      </w:pPr>
+      <w:r>
+        <w:t xml:space="preserve">Imagen </w:t>
+      </w:r>
+      <w:fldSimple w:instr=" SEQ Imagen \* ARABIC ">
+        <w:r>
+          <w:rPr>
+            <w:noProof/>
+          </w:rPr>
+          <w:t>16</w:t>
+        </w:r>
+      </w:fldSimple>
+      <w:r>
+        <w:t>. Resultados en Orden Invertido</w:t>
+      </w:r>
+    </w:p>
+    <w:p>
+      <w:pPr>
+        <w:jc w:val="both"/>
+        <w:rPr>
+          <w:rFonts w:ascii="Times New Roman" w:eastAsia="Times New Roman" w:hAnsi="Times New Roman" w:cs="Times New Roman"/>
+          <w:b/>
+          <w:bCs/>
+          <w:sz w:val="24"/>
+          <w:szCs w:val="24"/>
+          <w:lang w:val="es-EC"/>
+        </w:rPr>
+      </w:pPr>
+      <w:r>
+        <w:rPr>
+          <w:rFonts w:ascii="Times New Roman" w:eastAsia="Times New Roman" w:hAnsi="Times New Roman" w:cs="Times New Roman"/>
+          <w:b/>
+          <w:bCs/>
+          <w:sz w:val="24"/>
+          <w:szCs w:val="24"/>
+          <w:lang w:val="es-EC"/>
+        </w:rPr>
+        <w:lastRenderedPageBreak/>
+        <w:t xml:space="preserve">Funcionamiento del Programa en </w:t>
+      </w:r>
+      <w:proofErr w:type="spellStart"/>
+      <w:r>
+        <w:rPr>
+          <w:rFonts w:ascii="Times New Roman" w:eastAsia="Times New Roman" w:hAnsi="Times New Roman" w:cs="Times New Roman"/>
+          <w:b/>
+          <w:bCs/>
+          <w:sz w:val="24"/>
+          <w:szCs w:val="24"/>
+          <w:lang w:val="es-EC"/>
+        </w:rPr>
+        <w:t>Assembler</w:t>
+      </w:r>
+      <w:proofErr w:type="spellEnd"/>
+    </w:p>
+    <w:p>
+      <w:pPr>
+        <w:jc w:val="both"/>
+        <w:rPr>
+          <w:rFonts w:ascii="Times New Roman" w:eastAsia="Times New Roman" w:hAnsi="Times New Roman" w:cs="Times New Roman"/>
+          <w:bCs/>
+          <w:sz w:val="24"/>
+          <w:szCs w:val="24"/>
+          <w:lang w:val="es-EC"/>
+        </w:rPr>
+      </w:pPr>
+      <w:r>
+        <w:rPr>
+          <w:rFonts w:ascii="Times New Roman" w:eastAsia="Times New Roman" w:hAnsi="Times New Roman" w:cs="Times New Roman"/>
+          <w:bCs/>
+          <w:sz w:val="24"/>
+          <w:szCs w:val="24"/>
+          <w:lang w:val="es-EC"/>
+        </w:rPr>
+        <w:t xml:space="preserve">Partimos del directorio principal de nuestro proyecto </w:t>
+      </w:r>
+      <w:r>
+        <w:rPr>
+          <w:rFonts w:ascii="Times New Roman" w:eastAsia="Times New Roman" w:hAnsi="Times New Roman" w:cs="Times New Roman"/>
+          <w:bCs/>
+          <w:sz w:val="24"/>
+          <w:szCs w:val="24"/>
+          <w:lang w:val="es-EC"/>
+        </w:rPr>
+        <w:t xml:space="preserve">y entramos a la carpeta </w:t>
+      </w:r>
+      <w:proofErr w:type="spellStart"/>
+      <w:r>
+        <w:rPr>
+          <w:rFonts w:ascii="Times New Roman" w:eastAsia="Times New Roman" w:hAnsi="Times New Roman" w:cs="Times New Roman"/>
+          <w:bCs/>
+          <w:sz w:val="24"/>
+          <w:szCs w:val="24"/>
+          <w:lang w:val="es-EC"/>
+        </w:rPr>
+        <w:t>Assembler</w:t>
+      </w:r>
+      <w:proofErr w:type="spellEnd"/>
+      <w:r>
+        <w:rPr>
+          <w:rFonts w:ascii="Times New Roman" w:eastAsia="Times New Roman" w:hAnsi="Times New Roman" w:cs="Times New Roman"/>
+          <w:bCs/>
+          <w:sz w:val="24"/>
+          <w:szCs w:val="24"/>
+          <w:lang w:val="es-EC"/>
+        </w:rPr>
+        <w:t xml:space="preserve">. </w:t>
+      </w:r>
+    </w:p>
+    <w:p>
+      <w:pPr>
+        <w:keepNext/>
+        <w:jc w:val="center"/>
+      </w:pPr>
+      <w:r>
+        <w:rPr>
+          <w:noProof/>
+        </w:rPr>
+        <w:drawing>
+          <wp:inline distT="0" distB="0" distL="0" distR="0" wp14:anchorId="657A8877" wp14:editId="1F2D15B8">
+            <wp:extent cx="5330952" cy="1371600"/>
+            <wp:effectExtent l="0" t="0" r="3175" b="0"/>
+            <wp:docPr id="18" name="Picture 18"/>
+            <wp:cNvGraphicFramePr>
+              <a:graphicFrameLocks xmlns:a="http://schemas.openxmlformats.org/drawingml/2006/main" noChangeAspect="1"/>
+            </wp:cNvGraphicFramePr>
+            <a:graphic xmlns:a="http://schemas.openxmlformats.org/drawingml/2006/main">
+              <a:graphicData uri="http://schemas.openxmlformats.org/drawingml/2006/picture">
+                <pic:pic xmlns:pic="http://schemas.openxmlformats.org/drawingml/2006/picture">
+                  <pic:nvPicPr>
+                    <pic:cNvPr id="1" name=""/>
+                    <pic:cNvPicPr/>
+                  </pic:nvPicPr>
+                  <pic:blipFill>
+                    <a:blip r:embed="rId26"/>
+                    <a:stretch>
+                      <a:fillRect/>
+                    </a:stretch>
+                  </pic:blipFill>
+                  <pic:spPr>
+                    <a:xfrm>
+                      <a:off x="0" y="0"/>
+                      <a:ext cx="5330952" cy="1371600"/>
+                    </a:xfrm>
+                    <a:prstGeom prst="rect">
+                      <a:avLst/>
+                    </a:prstGeom>
+                  </pic:spPr>
+                </pic:pic>
+              </a:graphicData>
+            </a:graphic>
+          </wp:inline>
+        </w:drawing>
+      </w:r>
+    </w:p>
+    <w:p>
+      <w:pPr>
+        <w:pStyle w:val="Caption"/>
+        <w:jc w:val="center"/>
+        <w:rPr>
+          <w:rFonts w:ascii="Times New Roman" w:eastAsia="Times New Roman" w:hAnsi="Times New Roman" w:cs="Times New Roman"/>
+          <w:bCs/>
+          <w:sz w:val="24"/>
+          <w:szCs w:val="24"/>
+          <w:lang w:val="es-EC"/>
+        </w:rPr>
+      </w:pPr>
+      <w:r>
+        <w:t xml:space="preserve">Imagen </w:t>
+      </w:r>
+      <w:fldSimple w:instr=" SEQ Imagen \* ARABIC ">
+        <w:r>
+          <w:rPr>
+            <w:noProof/>
+          </w:rPr>
+          <w:t>17</w:t>
+        </w:r>
+      </w:fldSimple>
+      <w:r>
+        <w:t>. Directorio Principal del Proyecto</w:t>
+      </w:r>
+    </w:p>
+    <w:p>
+      <w:pPr>
+        <w:jc w:val="both"/>
+        <w:rPr>
+          <w:rFonts w:ascii="Times New Roman" w:eastAsia="Times New Roman" w:hAnsi="Times New Roman" w:cs="Times New Roman"/>
+          <w:bCs/>
+          <w:sz w:val="24"/>
+          <w:szCs w:val="24"/>
+          <w:lang w:val="es-EC"/>
+        </w:rPr>
+      </w:pPr>
+      <w:r>
+        <w:rPr>
+          <w:rFonts w:ascii="Times New Roman" w:eastAsia="Times New Roman" w:hAnsi="Times New Roman" w:cs="Times New Roman"/>
+          <w:bCs/>
+          <w:sz w:val="24"/>
+          <w:szCs w:val="24"/>
+          <w:lang w:val="es-EC"/>
+        </w:rPr>
+        <w:t>Una vez dentro de la c</w:t>
+      </w:r>
+      <w:r>
+        <w:rPr>
+          <w:rFonts w:ascii="Times New Roman" w:eastAsia="Times New Roman" w:hAnsi="Times New Roman" w:cs="Times New Roman"/>
+          <w:bCs/>
+          <w:sz w:val="24"/>
+          <w:szCs w:val="24"/>
+          <w:lang w:val="es-EC"/>
+        </w:rPr>
+        <w:t>arpeta observamos dos archivos .</w:t>
+      </w:r>
+      <w:proofErr w:type="spellStart"/>
+      <w:r>
+        <w:rPr>
+          <w:rFonts w:ascii="Times New Roman" w:eastAsia="Times New Roman" w:hAnsi="Times New Roman" w:cs="Times New Roman"/>
+          <w:bCs/>
+          <w:sz w:val="24"/>
+          <w:szCs w:val="24"/>
+          <w:lang w:val="es-EC"/>
+        </w:rPr>
+        <w:t>asm</w:t>
+      </w:r>
+      <w:proofErr w:type="spellEnd"/>
+      <w:r>
+        <w:rPr>
+          <w:rFonts w:ascii="Times New Roman" w:eastAsia="Times New Roman" w:hAnsi="Times New Roman" w:cs="Times New Roman"/>
+          <w:bCs/>
+          <w:sz w:val="24"/>
+          <w:szCs w:val="24"/>
+          <w:lang w:val="es-EC"/>
+        </w:rPr>
+        <w:t xml:space="preserve"> y un archivo .</w:t>
+      </w:r>
+      <w:proofErr w:type="spellStart"/>
+      <w:r>
+        <w:rPr>
+          <w:rFonts w:ascii="Times New Roman" w:eastAsia="Times New Roman" w:hAnsi="Times New Roman" w:cs="Times New Roman"/>
+          <w:bCs/>
+          <w:sz w:val="24"/>
+          <w:szCs w:val="24"/>
+          <w:lang w:val="es-EC"/>
+        </w:rPr>
+        <w:t>jar</w:t>
+      </w:r>
+      <w:proofErr w:type="spellEnd"/>
+    </w:p>
+    <w:p>
+      <w:pPr>
+        <w:keepNext/>
+        <w:jc w:val="center"/>
+      </w:pPr>
+      <w:r>
+        <w:rPr>
+          <w:noProof/>
+        </w:rPr>
+        <w:drawing>
+          <wp:inline distT="0" distB="0" distL="0" distR="0" wp14:anchorId="7C45243C" wp14:editId="076F6A85">
+            <wp:extent cx="3035808" cy="914400"/>
+            <wp:effectExtent l="0" t="0" r="0" b="0"/>
+            <wp:docPr id="19" name="Picture 19"/>
+            <wp:cNvGraphicFramePr>
+              <a:graphicFrameLocks xmlns:a="http://schemas.openxmlformats.org/drawingml/2006/main" noChangeAspect="1"/>
+            </wp:cNvGraphicFramePr>
+            <a:graphic xmlns:a="http://schemas.openxmlformats.org/drawingml/2006/main">
+              <a:graphicData uri="http://schemas.openxmlformats.org/drawingml/2006/picture">
+                <pic:pic xmlns:pic="http://schemas.openxmlformats.org/drawingml/2006/picture">
+                  <pic:nvPicPr>
+                    <pic:cNvPr id="1" name=""/>
+                    <pic:cNvPicPr/>
+                  </pic:nvPicPr>
+                  <pic:blipFill>
+                    <a:blip r:embed="rId27"/>
+                    <a:stretch>
+                      <a:fillRect/>
+                    </a:stretch>
+                  </pic:blipFill>
+                  <pic:spPr>
+                    <a:xfrm>
+                      <a:off x="0" y="0"/>
+                      <a:ext cx="3035808" cy="914400"/>
+                    </a:xfrm>
+                    <a:prstGeom prst="rect">
+                      <a:avLst/>
+                    </a:prstGeom>
+                  </pic:spPr>
+                </pic:pic>
+              </a:graphicData>
+            </a:graphic>
+          </wp:inline>
+        </w:drawing>
+      </w:r>
+    </w:p>
+    <w:p>
+      <w:pPr>
+        <w:pStyle w:val="Caption"/>
+        <w:jc w:val="center"/>
+      </w:pPr>
+      <w:r>
+        <w:t xml:space="preserve">Imagen </w:t>
+      </w:r>
+      <w:fldSimple w:instr=" SEQ Imagen \* ARABIC ">
+        <w:r>
+          <w:rPr>
+            <w:noProof/>
+          </w:rPr>
+          <w:t>18</w:t>
+        </w:r>
+      </w:fldSimple>
+      <w:r>
+        <w:t xml:space="preserve">. Directorio </w:t>
+      </w:r>
+      <w:proofErr w:type="spellStart"/>
+      <w:r>
+        <w:t>Assembler</w:t>
+      </w:r>
+      <w:proofErr w:type="spellEnd"/>
+    </w:p>
+    <w:p>
+      <w:pPr>
+        <w:jc w:val="both"/>
+        <w:rPr>
+          <w:rFonts w:ascii="Times New Roman" w:eastAsia="Times New Roman" w:hAnsi="Times New Roman" w:cs="Times New Roman"/>
+          <w:bCs/>
+          <w:sz w:val="24"/>
+          <w:szCs w:val="24"/>
+          <w:lang w:val="es-EC"/>
+        </w:rPr>
+      </w:pPr>
+      <w:r>
+        <w:rPr>
+          <w:rFonts w:ascii="Times New Roman" w:eastAsia="Times New Roman" w:hAnsi="Times New Roman" w:cs="Times New Roman"/>
+          <w:bCs/>
+          <w:sz w:val="24"/>
+          <w:szCs w:val="24"/>
+          <w:lang w:val="es-EC"/>
+        </w:rPr>
+        <w:t xml:space="preserve">Nos ubicamos en la barra de direcciones, escribimos </w:t>
+      </w:r>
+      <w:proofErr w:type="spellStart"/>
+      <w:r>
+        <w:rPr>
+          <w:rFonts w:ascii="Times New Roman" w:eastAsia="Times New Roman" w:hAnsi="Times New Roman" w:cs="Times New Roman"/>
+          <w:bCs/>
+          <w:sz w:val="24"/>
+          <w:szCs w:val="24"/>
+          <w:lang w:val="es-EC"/>
+        </w:rPr>
+        <w:t>cmdy</w:t>
+      </w:r>
+      <w:proofErr w:type="spellEnd"/>
+      <w:r>
+        <w:rPr>
+          <w:rFonts w:ascii="Times New Roman" w:eastAsia="Times New Roman" w:hAnsi="Times New Roman" w:cs="Times New Roman"/>
+          <w:bCs/>
+          <w:sz w:val="24"/>
+          <w:szCs w:val="24"/>
+          <w:lang w:val="es-EC"/>
+        </w:rPr>
+        <w:t xml:space="preserve"> damos </w:t>
+      </w:r>
+      <w:proofErr w:type="spellStart"/>
+      <w:r>
+        <w:rPr>
+          <w:rFonts w:ascii="Times New Roman" w:eastAsia="Times New Roman" w:hAnsi="Times New Roman" w:cs="Times New Roman"/>
+          <w:bCs/>
+          <w:sz w:val="24"/>
+          <w:szCs w:val="24"/>
+          <w:lang w:val="es-EC"/>
+        </w:rPr>
+        <w:t>enter</w:t>
+      </w:r>
+      <w:proofErr w:type="spellEnd"/>
+      <w:r>
+        <w:rPr>
+          <w:rFonts w:ascii="Times New Roman" w:eastAsia="Times New Roman" w:hAnsi="Times New Roman" w:cs="Times New Roman"/>
+          <w:bCs/>
+          <w:sz w:val="24"/>
+          <w:szCs w:val="24"/>
+          <w:lang w:val="es-EC"/>
+        </w:rPr>
+        <w:t>.</w:t>
+      </w:r>
+    </w:p>
+    <w:p>
+      <w:pPr>
+        <w:keepNext/>
+        <w:jc w:val="center"/>
+      </w:pPr>
+      <w:r>
+        <w:rPr>
+          <w:noProof/>
+        </w:rPr>
+        <w:drawing>
+          <wp:inline distT="0" distB="0" distL="0" distR="0" wp14:anchorId="0E3F1FF5" wp14:editId="3B6AFBE3">
+            <wp:extent cx="3675888" cy="1371600"/>
+            <wp:effectExtent l="0" t="0" r="1270" b="0"/>
+            <wp:docPr id="20" name="Picture 20"/>
+            <wp:cNvGraphicFramePr>
+              <a:graphicFrameLocks xmlns:a="http://schemas.openxmlformats.org/drawingml/2006/main" noChangeAspect="1"/>
+            </wp:cNvGraphicFramePr>
+            <a:graphic xmlns:a="http://schemas.openxmlformats.org/drawingml/2006/main">
+              <a:graphicData uri="http://schemas.openxmlformats.org/drawingml/2006/picture">
+                <pic:pic xmlns:pic="http://schemas.openxmlformats.org/drawingml/2006/picture">
+                  <pic:nvPicPr>
+                    <pic:cNvPr id="1" name=""/>
+                    <pic:cNvPicPr/>
+                  </pic:nvPicPr>
+                  <pic:blipFill>
+                    <a:blip r:embed="rId28"/>
+                    <a:stretch>
+                      <a:fillRect/>
+                    </a:stretch>
+                  </pic:blipFill>
+                  <pic:spPr>
+                    <a:xfrm>
+                      <a:off x="0" y="0"/>
+                      <a:ext cx="3675888" cy="1371600"/>
+                    </a:xfrm>
+                    <a:prstGeom prst="rect">
+                      <a:avLst/>
+                    </a:prstGeom>
+                  </pic:spPr>
+                </pic:pic>
+              </a:graphicData>
+            </a:graphic>
+          </wp:inline>
+        </w:drawing>
+      </w:r>
+    </w:p>
+    <w:p>
+      <w:pPr>
+        <w:pStyle w:val="Caption"/>
+        <w:jc w:val="center"/>
+      </w:pPr>
+      <w:r>
+        <w:t xml:space="preserve">Imagen </w:t>
+      </w:r>
+      <w:fldSimple w:instr=" SEQ Imagen \* ARABIC ">
+        <w:r>
+          <w:rPr>
+            <w:noProof/>
+          </w:rPr>
+          <w:t>19</w:t>
+        </w:r>
+      </w:fldSimple>
+      <w:r>
+        <w:t xml:space="preserve">. Abriendo CMD desde directorio </w:t>
+      </w:r>
+      <w:proofErr w:type="spellStart"/>
+      <w:r>
+        <w:t>Assembler</w:t>
+      </w:r>
+      <w:proofErr w:type="spellEnd"/>
+    </w:p>
+    <w:p>
+      <w:pPr>
+        <w:jc w:val="both"/>
+        <w:rPr>
+          <w:rFonts w:ascii="Times New Roman" w:eastAsia="Times New Roman" w:hAnsi="Times New Roman" w:cs="Times New Roman"/>
+          <w:bCs/>
+          <w:sz w:val="24"/>
+          <w:szCs w:val="24"/>
+          <w:lang w:val="es-EC"/>
+        </w:rPr>
+      </w:pPr>
+      <w:r>
+        <w:rPr>
+          <w:rFonts w:ascii="Times New Roman" w:eastAsia="Times New Roman" w:hAnsi="Times New Roman" w:cs="Times New Roman"/>
+          <w:bCs/>
+          <w:sz w:val="24"/>
+          <w:szCs w:val="24"/>
+          <w:lang w:val="es-EC"/>
+        </w:rPr>
+        <w:t>Se nos abrirá el CMD de Windows donde escribiremos el siguiente comando: java -</w:t>
+      </w:r>
+      <w:proofErr w:type="spellStart"/>
+      <w:r>
+        <w:rPr>
+          <w:rFonts w:ascii="Times New Roman" w:eastAsia="Times New Roman" w:hAnsi="Times New Roman" w:cs="Times New Roman"/>
+          <w:bCs/>
+          <w:sz w:val="24"/>
+          <w:szCs w:val="24"/>
+          <w:lang w:val="es-EC"/>
+        </w:rPr>
+        <w:t>jar</w:t>
+      </w:r>
+      <w:proofErr w:type="spellEnd"/>
+      <w:r>
+        <w:rPr>
+          <w:rFonts w:ascii="Times New Roman" w:eastAsia="Times New Roman" w:hAnsi="Times New Roman" w:cs="Times New Roman"/>
+          <w:bCs/>
+          <w:sz w:val="24"/>
+          <w:szCs w:val="24"/>
+          <w:lang w:val="es-EC"/>
+        </w:rPr>
+        <w:t xml:space="preserve"> Mars4_5.jar</w:t>
+      </w:r>
+    </w:p>
+    <w:p>
+      <w:pPr>
+        <w:keepNext/>
+        <w:jc w:val="center"/>
+      </w:pPr>
+      <w:r>
+        <w:rPr>
+          <w:noProof/>
+        </w:rPr>
+        <w:drawing>
+          <wp:inline distT="0" distB="0" distL="0" distR="0" wp14:anchorId="04867F08" wp14:editId="1CAA8023">
+            <wp:extent cx="4169664" cy="1371600"/>
+            <wp:effectExtent l="0" t="0" r="2540" b="0"/>
+            <wp:docPr id="21" name="Picture 21"/>
+            <wp:cNvGraphicFramePr>
+              <a:graphicFrameLocks xmlns:a="http://schemas.openxmlformats.org/drawingml/2006/main" noChangeAspect="1"/>
+            </wp:cNvGraphicFramePr>
+            <a:graphic xmlns:a="http://schemas.openxmlformats.org/drawingml/2006/main">
+              <a:graphicData uri="http://schemas.openxmlformats.org/drawingml/2006/picture">
+                <pic:pic xmlns:pic="http://schemas.openxmlformats.org/drawingml/2006/picture">
+                  <pic:nvPicPr>
+                    <pic:cNvPr id="1" name=""/>
+                    <pic:cNvPicPr/>
+                  </pic:nvPicPr>
+                  <pic:blipFill>
+                    <a:blip r:embed="rId29"/>
+                    <a:stretch>
+                      <a:fillRect/>
+                    </a:stretch>
+                  </pic:blipFill>
+                  <pic:spPr>
+                    <a:xfrm>
+                      <a:off x="0" y="0"/>
+                      <a:ext cx="4169664" cy="1371600"/>
+                    </a:xfrm>
+                    <a:prstGeom prst="rect">
+                      <a:avLst/>
+                    </a:prstGeom>
+                  </pic:spPr>
+                </pic:pic>
+              </a:graphicData>
+            </a:graphic>
+          </wp:inline>
+        </w:drawing>
+      </w:r>
+    </w:p>
+    <w:p>
+      <w:pPr>
+        <w:pStyle w:val="Caption"/>
+        <w:jc w:val="center"/>
+      </w:pPr>
+      <w:r>
+        <w:t xml:space="preserve">Imagen </w:t>
+      </w:r>
+      <w:fldSimple w:instr=" SEQ Imagen \* ARABIC ">
+        <w:r>
+          <w:rPr>
+            <w:noProof/>
+          </w:rPr>
+          <w:t>20</w:t>
+        </w:r>
+      </w:fldSimple>
+      <w:r>
+        <w:t>. Iniciando Mars</w:t>
+      </w:r>
+    </w:p>
+    <w:p>
+      <w:pPr>
+        <w:keepNext/>
+        <w:jc w:val="center"/>
+      </w:pPr>
+      <w:r>
+        <w:rPr>
+          <w:noProof/>
+        </w:rPr>
+        <w:lastRenderedPageBreak/>
+        <w:drawing>
+          <wp:inline distT="0" distB="0" distL="0" distR="0" wp14:anchorId="6D874995" wp14:editId="354810B7">
+            <wp:extent cx="6016752" cy="3200400"/>
+            <wp:effectExtent l="0" t="0" r="3175" b="0"/>
+            <wp:docPr id="22" name="Picture 22"/>
+            <wp:cNvGraphicFramePr>
+              <a:graphicFrameLocks xmlns:a="http://schemas.openxmlformats.org/drawingml/2006/main" noChangeAspect="1"/>
+            </wp:cNvGraphicFramePr>
+            <a:graphic xmlns:a="http://schemas.openxmlformats.org/drawingml/2006/main">
+              <a:graphicData uri="http://schemas.openxmlformats.org/drawingml/2006/picture">
+                <pic:pic xmlns:pic="http://schemas.openxmlformats.org/drawingml/2006/picture">
+                  <pic:nvPicPr>
+                    <pic:cNvPr id="1" name=""/>
+                    <pic:cNvPicPr/>
+                  </pic:nvPicPr>
+                  <pic:blipFill>
+                    <a:blip r:embed="rId30"/>
+                    <a:stretch>
+                      <a:fillRect/>
+                    </a:stretch>
+                  </pic:blipFill>
+                  <pic:spPr>
+                    <a:xfrm>
+                      <a:off x="0" y="0"/>
+                      <a:ext cx="6016752" cy="3200400"/>
+                    </a:xfrm>
+                    <a:prstGeom prst="rect">
+                      <a:avLst/>
+                    </a:prstGeom>
+                  </pic:spPr>
+                </pic:pic>
+              </a:graphicData>
+            </a:graphic>
+          </wp:inline>
+        </w:drawing>
+      </w:r>
+    </w:p>
+    <w:p>
+      <w:pPr>
+        <w:pStyle w:val="Caption"/>
+        <w:jc w:val="center"/>
+      </w:pPr>
+      <w:r>
+        <w:t xml:space="preserve">Imagen </w:t>
+      </w:r>
+      <w:fldSimple w:instr=" SEQ Imagen \* ARABIC ">
+        <w:r>
+          <w:rPr>
+            <w:noProof/>
+          </w:rPr>
+          <w:t>21</w:t>
+        </w:r>
+      </w:fldSimple>
+      <w:r>
+        <w:t>. Pantalla Principal Mars</w:t>
+      </w:r>
+    </w:p>
+    <w:p>
+      <w:pPr>
+        <w:rPr>
+          <w:rFonts w:ascii="Times New Roman" w:eastAsia="Times New Roman" w:hAnsi="Times New Roman" w:cs="Times New Roman"/>
+          <w:bCs/>
+          <w:sz w:val="24"/>
+          <w:szCs w:val="24"/>
+          <w:lang w:val="es-EC"/>
+        </w:rPr>
+      </w:pPr>
+      <w:r>
+        <w:rPr>
+          <w:rFonts w:ascii="Times New Roman" w:eastAsia="Times New Roman" w:hAnsi="Times New Roman" w:cs="Times New Roman"/>
+          <w:bCs/>
+          <w:sz w:val="24"/>
+          <w:szCs w:val="24"/>
+          <w:lang w:val="es-EC"/>
+        </w:rPr>
+        <w:t>Una vez iniciado el programa, se abre el archivo .</w:t>
+      </w:r>
+      <w:proofErr w:type="spellStart"/>
+      <w:r>
+        <w:rPr>
+          <w:rFonts w:ascii="Times New Roman" w:eastAsia="Times New Roman" w:hAnsi="Times New Roman" w:cs="Times New Roman"/>
+          <w:bCs/>
+          <w:sz w:val="24"/>
+          <w:szCs w:val="24"/>
+          <w:lang w:val="es-EC"/>
+        </w:rPr>
+        <w:t>asm</w:t>
+      </w:r>
+      <w:proofErr w:type="spellEnd"/>
+      <w:r>
+        <w:rPr>
+          <w:rFonts w:ascii="Times New Roman" w:eastAsia="Times New Roman" w:hAnsi="Times New Roman" w:cs="Times New Roman"/>
+          <w:bCs/>
+          <w:sz w:val="24"/>
+          <w:szCs w:val="24"/>
+          <w:lang w:val="es-EC"/>
+        </w:rPr>
+        <w:t xml:space="preserve"> que queramos ensamblar y ejecutar. Para esto damos clic en File -&gt; Open -&gt; Buscamos el archivo a través de los directorios y abrimos. </w:t>
+      </w:r>
+    </w:p>
+    <w:p>
+      <w:pPr>
+        <w:keepNext/>
+        <w:jc w:val="center"/>
+      </w:pPr>
+      <w:r>
+        <w:rPr>
+          <w:noProof/>
+        </w:rPr>
+        <w:drawing>
+          <wp:inline distT="0" distB="0" distL="0" distR="0" wp14:anchorId="3C601F0D" wp14:editId="39ECC2F1">
+            <wp:extent cx="3227832" cy="2286000"/>
+            <wp:effectExtent l="0" t="0" r="0" b="0"/>
+            <wp:docPr id="23" name="Picture 23"/>
+            <wp:cNvGraphicFramePr>
+              <a:graphicFrameLocks xmlns:a="http://schemas.openxmlformats.org/drawingml/2006/main" noChangeAspect="1"/>
+            </wp:cNvGraphicFramePr>
+            <a:graphic xmlns:a="http://schemas.openxmlformats.org/drawingml/2006/main">
+              <a:graphicData uri="http://schemas.openxmlformats.org/drawingml/2006/picture">
+                <pic:pic xmlns:pic="http://schemas.openxmlformats.org/drawingml/2006/picture">
+                  <pic:nvPicPr>
+                    <pic:cNvPr id="1" name=""/>
+                    <pic:cNvPicPr/>
+                  </pic:nvPicPr>
+                  <pic:blipFill>
+                    <a:blip r:embed="rId31"/>
+                    <a:stretch>
+                      <a:fillRect/>
+                    </a:stretch>
+                  </pic:blipFill>
+                  <pic:spPr>
+                    <a:xfrm>
+                      <a:off x="0" y="0"/>
+                      <a:ext cx="3227832" cy="2286000"/>
+                    </a:xfrm>
+                    <a:prstGeom prst="rect">
+                      <a:avLst/>
+                    </a:prstGeom>
+                  </pic:spPr>
+                </pic:pic>
+              </a:graphicData>
+            </a:graphic>
+          </wp:inline>
+        </w:drawing>
+      </w:r>
+    </w:p>
+    <w:p>
+      <w:pPr>
+        <w:pStyle w:val="Caption"/>
+        <w:jc w:val="center"/>
+      </w:pPr>
+      <w:r>
+        <w:t xml:space="preserve">Imagen </w:t>
+      </w:r>
+      <w:fldSimple w:instr=" SEQ Imagen \* ARABIC ">
+        <w:r>
+          <w:rPr>
+            <w:noProof/>
+          </w:rPr>
+          <w:t>22</w:t>
+        </w:r>
+      </w:fldSimple>
+      <w:r>
+        <w:t>. Abriendo el archivo .</w:t>
+      </w:r>
+      <w:proofErr w:type="spellStart"/>
+      <w:r>
+        <w:t>asm</w:t>
+      </w:r>
+      <w:proofErr w:type="spellEnd"/>
+    </w:p>
+    <w:p>
+      <w:pPr>
+        <w:jc w:val="both"/>
+        <w:rPr>
+          <w:rFonts w:ascii="Times New Roman" w:eastAsia="Times New Roman" w:hAnsi="Times New Roman" w:cs="Times New Roman"/>
+          <w:bCs/>
+          <w:sz w:val="24"/>
+          <w:szCs w:val="24"/>
+          <w:lang w:val="es-EC"/>
+        </w:rPr>
+      </w:pPr>
+      <w:r>
+        <w:rPr>
+          <w:rFonts w:ascii="Times New Roman" w:eastAsia="Times New Roman" w:hAnsi="Times New Roman" w:cs="Times New Roman"/>
+          <w:bCs/>
+          <w:sz w:val="24"/>
+          <w:szCs w:val="24"/>
+          <w:lang w:val="es-EC"/>
+        </w:rPr>
+        <w:t>Lo siguiente es Ensamblar el c</w:t>
+      </w:r>
+      <w:proofErr w:type="spellStart"/>
+      <w:r>
+        <w:rPr>
+          <w:rFonts w:ascii="Times New Roman" w:eastAsia="Times New Roman" w:hAnsi="Times New Roman" w:cs="Times New Roman"/>
+          <w:bCs/>
+          <w:sz w:val="24"/>
+          <w:szCs w:val="24"/>
+          <w:lang w:val="es-EC"/>
+        </w:rPr>
+        <w:t>ódigo</w:t>
+      </w:r>
+      <w:proofErr w:type="spellEnd"/>
+      <w:r>
+        <w:rPr>
+          <w:rFonts w:ascii="Times New Roman" w:eastAsia="Times New Roman" w:hAnsi="Times New Roman" w:cs="Times New Roman"/>
+          <w:bCs/>
+          <w:sz w:val="24"/>
+          <w:szCs w:val="24"/>
+          <w:lang w:val="es-EC"/>
+        </w:rPr>
+        <w:t xml:space="preserve">, para esto, damos clic en Run -&gt; </w:t>
+      </w:r>
+      <w:proofErr w:type="spellStart"/>
+      <w:r>
+        <w:rPr>
+          <w:rFonts w:ascii="Times New Roman" w:eastAsia="Times New Roman" w:hAnsi="Times New Roman" w:cs="Times New Roman"/>
+          <w:bCs/>
+          <w:sz w:val="24"/>
+          <w:szCs w:val="24"/>
+          <w:lang w:val="es-EC"/>
+        </w:rPr>
+        <w:t>Assemble</w:t>
+      </w:r>
+      <w:proofErr w:type="spellEnd"/>
+      <w:r>
+        <w:rPr>
+          <w:rFonts w:ascii="Times New Roman" w:eastAsia="Times New Roman" w:hAnsi="Times New Roman" w:cs="Times New Roman"/>
+          <w:bCs/>
+          <w:sz w:val="24"/>
+          <w:szCs w:val="24"/>
+          <w:lang w:val="es-EC"/>
+        </w:rPr>
+        <w:t xml:space="preserve">. O de manera más directa, presionamos F3.  </w:t>
+      </w:r>
+    </w:p>
+    <w:p>
+      <w:pPr>
+        <w:keepNext/>
+        <w:jc w:val="center"/>
+      </w:pPr>
+      <w:r>
+        <w:rPr>
+          <w:noProof/>
+        </w:rPr>
+        <w:lastRenderedPageBreak/>
+        <w:drawing>
+          <wp:inline distT="0" distB="0" distL="0" distR="0" wp14:anchorId="774253E3" wp14:editId="28D71E66">
+            <wp:extent cx="2779776" cy="1371600"/>
+            <wp:effectExtent l="0" t="0" r="1905" b="0"/>
+            <wp:docPr id="24" name="Picture 24"/>
+            <wp:cNvGraphicFramePr>
+              <a:graphicFrameLocks xmlns:a="http://schemas.openxmlformats.org/drawingml/2006/main" noChangeAspect="1"/>
+            </wp:cNvGraphicFramePr>
+            <a:graphic xmlns:a="http://schemas.openxmlformats.org/drawingml/2006/main">
+              <a:graphicData uri="http://schemas.openxmlformats.org/drawingml/2006/picture">
+                <pic:pic xmlns:pic="http://schemas.openxmlformats.org/drawingml/2006/picture">
+                  <pic:nvPicPr>
+                    <pic:cNvPr id="1" name=""/>
+                    <pic:cNvPicPr/>
+                  </pic:nvPicPr>
+                  <pic:blipFill>
+                    <a:blip r:embed="rId32"/>
+                    <a:stretch>
+                      <a:fillRect/>
+                    </a:stretch>
+                  </pic:blipFill>
+                  <pic:spPr>
+                    <a:xfrm>
+                      <a:off x="0" y="0"/>
+                      <a:ext cx="2779776" cy="1371600"/>
+                    </a:xfrm>
+                    <a:prstGeom prst="rect">
+                      <a:avLst/>
+                    </a:prstGeom>
+                  </pic:spPr>
+                </pic:pic>
+              </a:graphicData>
+            </a:graphic>
+          </wp:inline>
+        </w:drawing>
+      </w:r>
+    </w:p>
+    <w:p>
+      <w:pPr>
+        <w:pStyle w:val="Caption"/>
+        <w:jc w:val="center"/>
+      </w:pPr>
+      <w:r>
+        <w:t xml:space="preserve">Imagen </w:t>
+      </w:r>
+      <w:fldSimple w:instr=" SEQ Imagen \* ARABIC ">
+        <w:r>
+          <w:rPr>
+            <w:noProof/>
+          </w:rPr>
+          <w:t>23</w:t>
+        </w:r>
+      </w:fldSimple>
+      <w:r>
+        <w:t>. Ensamblando</w:t>
+      </w:r>
+    </w:p>
+    <w:p>
+      <w:pPr>
+        <w:jc w:val="both"/>
+        <w:rPr>
+          <w:rFonts w:ascii="Times New Roman" w:eastAsia="Times New Roman" w:hAnsi="Times New Roman" w:cs="Times New Roman"/>
+          <w:bCs/>
+          <w:sz w:val="24"/>
+          <w:szCs w:val="24"/>
+          <w:lang w:val="es-EC"/>
+        </w:rPr>
+      </w:pPr>
+      <w:r>
+        <w:rPr>
+          <w:rFonts w:ascii="Times New Roman" w:eastAsia="Times New Roman" w:hAnsi="Times New Roman" w:cs="Times New Roman"/>
+          <w:bCs/>
+          <w:sz w:val="24"/>
+          <w:szCs w:val="24"/>
+          <w:lang w:val="es-EC"/>
+        </w:rPr>
+        <w:t xml:space="preserve">El programa nos redirige a la pestaña </w:t>
+      </w:r>
+      <w:proofErr w:type="spellStart"/>
+      <w:r>
+        <w:rPr>
+          <w:rFonts w:ascii="Times New Roman" w:eastAsia="Times New Roman" w:hAnsi="Times New Roman" w:cs="Times New Roman"/>
+          <w:bCs/>
+          <w:sz w:val="24"/>
+          <w:szCs w:val="24"/>
+          <w:lang w:val="es-EC"/>
+        </w:rPr>
+        <w:t>Execute</w:t>
+      </w:r>
+      <w:proofErr w:type="spellEnd"/>
+      <w:r>
+        <w:rPr>
+          <w:rFonts w:ascii="Times New Roman" w:eastAsia="Times New Roman" w:hAnsi="Times New Roman" w:cs="Times New Roman"/>
+          <w:bCs/>
+          <w:sz w:val="24"/>
+          <w:szCs w:val="24"/>
+          <w:lang w:val="es-EC"/>
+        </w:rPr>
+        <w:t xml:space="preserve">, donde encontraremos todas las direcciones, instrucciones, variables y registros que utilizamos. </w:t>
+      </w:r>
+    </w:p>
+    <w:p>
+      <w:pPr>
+        <w:keepNext/>
+        <w:jc w:val="center"/>
+      </w:pPr>
+      <w:r>
+        <w:rPr>
+          <w:noProof/>
+        </w:rPr>
+        <w:drawing>
+          <wp:inline distT="0" distB="0" distL="0" distR="0" wp14:anchorId="6FFFC9AB" wp14:editId="482468CC">
+            <wp:extent cx="5731510" cy="3899535"/>
+            <wp:effectExtent l="0" t="0" r="2540" b="5715"/>
+            <wp:docPr id="25" name="Picture 25"/>
+            <wp:cNvGraphicFramePr>
+              <a:graphicFrameLocks xmlns:a="http://schemas.openxmlformats.org/drawingml/2006/main" noChangeAspect="1"/>
+            </wp:cNvGraphicFramePr>
+            <a:graphic xmlns:a="http://schemas.openxmlformats.org/drawingml/2006/main">
+              <a:graphicData uri="http://schemas.openxmlformats.org/drawingml/2006/picture">
+                <pic:pic xmlns:pic="http://schemas.openxmlformats.org/drawingml/2006/picture">
+                  <pic:nvPicPr>
+                    <pic:cNvPr id="1" name=""/>
+                    <pic:cNvPicPr/>
+                  </pic:nvPicPr>
+                  <pic:blipFill>
+                    <a:blip r:embed="rId33"/>
+                    <a:stretch>
+                      <a:fillRect/>
+                    </a:stretch>
+                  </pic:blipFill>
+                  <pic:spPr>
+                    <a:xfrm>
+                      <a:off x="0" y="0"/>
+                      <a:ext cx="5731510" cy="3899535"/>
+                    </a:xfrm>
+                    <a:prstGeom prst="rect">
+                      <a:avLst/>
+                    </a:prstGeom>
+                  </pic:spPr>
+                </pic:pic>
+              </a:graphicData>
+            </a:graphic>
+          </wp:inline>
+        </w:drawing>
+      </w:r>
+    </w:p>
+    <w:p>
+      <w:pPr>
+        <w:pStyle w:val="Caption"/>
+        <w:jc w:val="center"/>
+      </w:pPr>
+      <w:r>
+        <w:t xml:space="preserve">Imagen </w:t>
+      </w:r>
+      <w:fldSimple w:instr=" SEQ Imagen \* ARABIC ">
+        <w:r>
+          <w:rPr>
+            <w:noProof/>
+          </w:rPr>
+          <w:t>24</w:t>
+        </w:r>
+      </w:fldSimple>
+      <w:r>
+        <w:t>. Información del ensamblado</w:t>
+      </w:r>
+    </w:p>
+    <w:p>
+      <w:pPr>
+        <w:jc w:val="both"/>
+        <w:rPr>
+          <w:rFonts w:ascii="Times New Roman" w:eastAsia="Times New Roman" w:hAnsi="Times New Roman" w:cs="Times New Roman"/>
+          <w:bCs/>
+          <w:sz w:val="24"/>
+          <w:szCs w:val="24"/>
+          <w:lang w:val="es-EC"/>
+        </w:rPr>
+      </w:pPr>
+      <w:r>
+        <w:rPr>
+          <w:rFonts w:ascii="Times New Roman" w:eastAsia="Times New Roman" w:hAnsi="Times New Roman" w:cs="Times New Roman"/>
+          <w:bCs/>
+          <w:sz w:val="24"/>
+          <w:szCs w:val="24"/>
+          <w:lang w:val="es-EC"/>
+        </w:rPr>
+        <w:t xml:space="preserve">Para correr el programa, </w:t>
+      </w:r>
+      <w:r>
+        <w:rPr>
+          <w:rFonts w:ascii="Times New Roman" w:eastAsia="Times New Roman" w:hAnsi="Times New Roman" w:cs="Times New Roman"/>
+          <w:bCs/>
+          <w:sz w:val="24"/>
+          <w:szCs w:val="24"/>
+          <w:lang w:val="es-EC"/>
+        </w:rPr>
+        <w:t xml:space="preserve">damos clic en el </w:t>
+      </w:r>
+      <w:proofErr w:type="spellStart"/>
+      <w:r>
+        <w:rPr>
+          <w:rFonts w:ascii="Times New Roman" w:eastAsia="Times New Roman" w:hAnsi="Times New Roman" w:cs="Times New Roman"/>
+          <w:bCs/>
+          <w:sz w:val="24"/>
+          <w:szCs w:val="24"/>
+          <w:lang w:val="es-EC"/>
+        </w:rPr>
+        <w:t>botón</w:t>
+      </w:r>
+      <w:proofErr w:type="spellEnd"/>
+      <w:r>
+        <w:rPr>
+          <w:rFonts w:ascii="Times New Roman" w:eastAsia="Times New Roman" w:hAnsi="Times New Roman" w:cs="Times New Roman"/>
+          <w:bCs/>
+          <w:sz w:val="24"/>
+          <w:szCs w:val="24"/>
+          <w:lang w:val="es-EC"/>
+        </w:rPr>
+        <w:t xml:space="preserve"> verde de Play más grande.</w:t>
+      </w:r>
+    </w:p>
+    <w:p>
+      <w:pPr>
+        <w:keepNext/>
+        <w:jc w:val="center"/>
+      </w:pPr>
+      <w:r>
+        <w:rPr>
+          <w:noProof/>
+        </w:rPr>
+        <w:drawing>
+          <wp:inline distT="0" distB="0" distL="0" distR="0" wp14:anchorId="07F3F671" wp14:editId="35420ACB">
+            <wp:extent cx="1190625" cy="523875"/>
+            <wp:effectExtent l="0" t="0" r="9525" b="9525"/>
+            <wp:docPr id="26" name="Picture 26"/>
+            <wp:cNvGraphicFramePr>
+              <a:graphicFrameLocks xmlns:a="http://schemas.openxmlformats.org/drawingml/2006/main" noChangeAspect="1"/>
+            </wp:cNvGraphicFramePr>
+            <a:graphic xmlns:a="http://schemas.openxmlformats.org/drawingml/2006/main">
+              <a:graphicData uri="http://schemas.openxmlformats.org/drawingml/2006/picture">
+                <pic:pic xmlns:pic="http://schemas.openxmlformats.org/drawingml/2006/picture">
+                  <pic:nvPicPr>
+                    <pic:cNvPr id="1" name=""/>
+                    <pic:cNvPicPr/>
+                  </pic:nvPicPr>
+                  <pic:blipFill>
+                    <a:blip r:embed="rId34"/>
+                    <a:stretch>
+                      <a:fillRect/>
+                    </a:stretch>
+                  </pic:blipFill>
+                  <pic:spPr>
+                    <a:xfrm>
+                      <a:off x="0" y="0"/>
+                      <a:ext cx="1190625" cy="523875"/>
+                    </a:xfrm>
+                    <a:prstGeom prst="rect">
+                      <a:avLst/>
+                    </a:prstGeom>
+                  </pic:spPr>
+                </pic:pic>
+              </a:graphicData>
+            </a:graphic>
+          </wp:inline>
+        </w:drawing>
+      </w:r>
+    </w:p>
+    <w:p>
+      <w:pPr>
+        <w:pStyle w:val="Caption"/>
+        <w:jc w:val="center"/>
+      </w:pPr>
+      <w:r>
+        <w:t xml:space="preserve">Imagen </w:t>
+      </w:r>
+      <w:fldSimple w:instr=" SEQ Imagen \* ARABIC ">
+        <w:r>
+          <w:rPr>
+            <w:noProof/>
+          </w:rPr>
+          <w:t>25</w:t>
+        </w:r>
+      </w:fldSimple>
+      <w:r>
+        <w:t>. Ejecutando el programa</w:t>
+      </w:r>
+    </w:p>
+    <w:p>
+      <w:pPr>
+        <w:jc w:val="both"/>
+        <w:rPr>
+          <w:rFonts w:ascii="Times New Roman" w:eastAsia="Times New Roman" w:hAnsi="Times New Roman" w:cs="Times New Roman"/>
+          <w:bCs/>
+          <w:sz w:val="24"/>
+          <w:szCs w:val="24"/>
+          <w:lang w:val="es-EC"/>
+        </w:rPr>
+      </w:pPr>
+      <w:r>
+        <w:rPr>
+          <w:rFonts w:ascii="Times New Roman" w:eastAsia="Times New Roman" w:hAnsi="Times New Roman" w:cs="Times New Roman"/>
+          <w:bCs/>
+          <w:sz w:val="24"/>
+          <w:szCs w:val="24"/>
+          <w:lang w:val="es-EC"/>
+        </w:rPr>
+        <w:t xml:space="preserve">Se visualiza la ejecución del programa y nos aparece el menú principal, en el cual al elegir cualquiera de las opciones, nos mostrará los resultados respectivos. </w:t>
+      </w:r>
+    </w:p>
+    <w:p>
+      <w:pPr>
+        <w:keepNext/>
+        <w:jc w:val="center"/>
+      </w:pPr>
+      <w:r>
+        <w:rPr>
+          <w:noProof/>
+        </w:rPr>
+        <w:lastRenderedPageBreak/>
+        <w:drawing>
+          <wp:inline distT="0" distB="0" distL="0" distR="0" wp14:anchorId="31841875" wp14:editId="33AAFBA0">
+            <wp:extent cx="3286125" cy="1409700"/>
+            <wp:effectExtent l="0" t="0" r="9525" b="0"/>
+            <wp:docPr id="27" name="Picture 27"/>
+            <wp:cNvGraphicFramePr>
+              <a:graphicFrameLocks xmlns:a="http://schemas.openxmlformats.org/drawingml/2006/main" noChangeAspect="1"/>
+            </wp:cNvGraphicFramePr>
+            <a:graphic xmlns:a="http://schemas.openxmlformats.org/drawingml/2006/main">
+              <a:graphicData uri="http://schemas.openxmlformats.org/drawingml/2006/picture">
+                <pic:pic xmlns:pic="http://schemas.openxmlformats.org/drawingml/2006/picture">
+                  <pic:nvPicPr>
+                    <pic:cNvPr id="1" name=""/>
+                    <pic:cNvPicPr/>
+                  </pic:nvPicPr>
+                  <pic:blipFill>
+                    <a:blip r:embed="rId24"/>
+                    <a:stretch>
+                      <a:fillRect/>
+                    </a:stretch>
+                  </pic:blipFill>
+                  <pic:spPr>
+                    <a:xfrm>
+                      <a:off x="0" y="0"/>
+                      <a:ext cx="3286125" cy="1409700"/>
+                    </a:xfrm>
+                    <a:prstGeom prst="rect">
+                      <a:avLst/>
+                    </a:prstGeom>
+                  </pic:spPr>
+                </pic:pic>
+              </a:graphicData>
+            </a:graphic>
+          </wp:inline>
+        </w:drawing>
+      </w:r>
+    </w:p>
+    <w:p>
+      <w:pPr>
+        <w:pStyle w:val="Caption"/>
+        <w:jc w:val="center"/>
+      </w:pPr>
+      <w:r>
+        <w:t xml:space="preserve">Imagen </w:t>
+      </w:r>
+      <w:fldSimple w:instr=" SEQ Imagen \* ARABIC ">
+        <w:r>
+          <w:rPr>
+            <w:noProof/>
+          </w:rPr>
+          <w:t>26</w:t>
+        </w:r>
+      </w:fldSimple>
+      <w:r>
+        <w:t>. Opción 1 seleccionada</w:t>
+      </w:r>
+    </w:p>
+    <w:p>
+      <w:pPr>
+        <w:keepNext/>
+        <w:jc w:val="center"/>
+      </w:pPr>
+      <w:r>
+        <w:rPr>
+          <w:noProof/>
+        </w:rPr>
+        <w:drawing>
+          <wp:inline distT="0" distB="0" distL="0" distR="0" wp14:anchorId="6BC57006" wp14:editId="10678A52">
+            <wp:extent cx="2800350" cy="1809750"/>
+            <wp:effectExtent l="0" t="0" r="0" b="0"/>
+            <wp:docPr id="28" name="Picture 28"/>
+            <wp:cNvGraphicFramePr>
+              <a:graphicFrameLocks xmlns:a="http://schemas.openxmlformats.org/drawingml/2006/main" noChangeAspect="1"/>
+            </wp:cNvGraphicFramePr>
+            <a:graphic xmlns:a="http://schemas.openxmlformats.org/drawingml/2006/main">
+              <a:graphicData uri="http://schemas.openxmlformats.org/drawingml/2006/picture">
+                <pic:pic xmlns:pic="http://schemas.openxmlformats.org/drawingml/2006/picture">
+                  <pic:nvPicPr>
+                    <pic:cNvPr id="1" name=""/>
+                    <pic:cNvPicPr/>
+                  </pic:nvPicPr>
+                  <pic:blipFill>
+                    <a:blip r:embed="rId25"/>
+                    <a:stretch>
+                      <a:fillRect/>
+                    </a:stretch>
+                  </pic:blipFill>
+                  <pic:spPr>
+                    <a:xfrm>
+                      <a:off x="0" y="0"/>
+                      <a:ext cx="2800350" cy="1809750"/>
+                    </a:xfrm>
+                    <a:prstGeom prst="rect">
+                      <a:avLst/>
+                    </a:prstGeom>
+                  </pic:spPr>
+                </pic:pic>
+              </a:graphicData>
+            </a:graphic>
+          </wp:inline>
+        </w:drawing>
+      </w:r>
+    </w:p>
+    <w:p>
+      <w:pPr>
+        <w:pStyle w:val="Caption"/>
+        <w:jc w:val="center"/>
+      </w:pPr>
+      <w:r>
+        <w:t xml:space="preserve">Imagen </w:t>
+      </w:r>
+      <w:fldSimple w:instr=" SEQ Imagen \* ARABIC ">
+        <w:r>
+          <w:rPr>
+            <w:noProof/>
+          </w:rPr>
+          <w:t>27</w:t>
+        </w:r>
+      </w:fldSimple>
+      <w:r>
+        <w:t>. Resultados en Orden Invertido</w:t>
+      </w:r>
+    </w:p>
+    <w:p>
+      <w:pPr>
+        <w:keepNext/>
+        <w:jc w:val="center"/>
+      </w:pPr>
+      <w:r>
+        <w:rPr>
+          <w:noProof/>
+        </w:rPr>
+        <w:drawing>
+          <wp:inline distT="0" distB="0" distL="0" distR="0" wp14:anchorId="24BF1674" wp14:editId="51CD297F">
+            <wp:extent cx="2533650" cy="1447800"/>
+            <wp:effectExtent l="0" t="0" r="0" b="0"/>
+            <wp:docPr id="29" name="Picture 29"/>
+            <wp:cNvGraphicFramePr>
+              <a:graphicFrameLocks xmlns:a="http://schemas.openxmlformats.org/drawingml/2006/main" noChangeAspect="1"/>
+            </wp:cNvGraphicFramePr>
+            <a:graphic xmlns:a="http://schemas.openxmlformats.org/drawingml/2006/main">
+              <a:graphicData uri="http://schemas.openxmlformats.org/drawingml/2006/picture">
+                <pic:pic xmlns:pic="http://schemas.openxmlformats.org/drawingml/2006/picture">
+                  <pic:nvPicPr>
+                    <pic:cNvPr id="1" name=""/>
+                    <pic:cNvPicPr/>
+                  </pic:nvPicPr>
+                  <pic:blipFill>
+                    <a:blip r:embed="rId35"/>
+                    <a:stretch>
+                      <a:fillRect/>
+                    </a:stretch>
+                  </pic:blipFill>
+                  <pic:spPr>
+                    <a:xfrm>
+                      <a:off x="0" y="0"/>
+                      <a:ext cx="2533650" cy="1447800"/>
+                    </a:xfrm>
+                    <a:prstGeom prst="rect">
+                      <a:avLst/>
+                    </a:prstGeom>
+                  </pic:spPr>
+                </pic:pic>
+              </a:graphicData>
+            </a:graphic>
+          </wp:inline>
+        </w:drawing>
+      </w:r>
+    </w:p>
+    <w:p>
+      <w:pPr>
+        <w:pStyle w:val="Caption"/>
+        <w:jc w:val="center"/>
+      </w:pPr>
+      <w:r>
+        <w:t xml:space="preserve">Imagen </w:t>
+      </w:r>
+      <w:fldSimple w:instr=" SEQ Imagen \* ARABIC ">
+        <w:r>
+          <w:rPr>
+            <w:noProof/>
+          </w:rPr>
+          <w:t>28</w:t>
+        </w:r>
+      </w:fldSimple>
+      <w:r>
+        <w:t xml:space="preserve">. </w:t>
+      </w:r>
+      <w:proofErr w:type="spellStart"/>
+      <w:r>
+        <w:t>Convesión</w:t>
+      </w:r>
+      <w:proofErr w:type="spellEnd"/>
+      <w:r>
+        <w:t xml:space="preserve"> Binario a Decimal</w:t>
+      </w:r>
+    </w:p>
+    <w:p>
+      <w:pPr>
+        <w:jc w:val="both"/>
+        <w:rPr>
+          <w:rFonts w:ascii="Times New Roman" w:eastAsia="Times New Roman" w:hAnsi="Times New Roman" w:cs="Times New Roman"/>
+          <w:bCs/>
+          <w:sz w:val="24"/>
+          <w:szCs w:val="24"/>
+          <w:lang w:val="es-EC"/>
+        </w:rPr>
+      </w:pPr>
+      <w:r>
+        <w:rPr>
+          <w:rFonts w:ascii="Times New Roman" w:eastAsia="Times New Roman" w:hAnsi="Times New Roman" w:cs="Times New Roman"/>
+          <w:bCs/>
+          <w:sz w:val="24"/>
+          <w:szCs w:val="24"/>
+          <w:lang w:val="es-EC"/>
+        </w:rPr>
+        <w:t xml:space="preserve">El programa </w:t>
+      </w:r>
+      <w:r>
+        <w:rPr>
+          <w:rFonts w:ascii="Times New Roman" w:eastAsia="Times New Roman" w:hAnsi="Times New Roman" w:cs="Times New Roman"/>
+          <w:bCs/>
+          <w:sz w:val="24"/>
+          <w:szCs w:val="24"/>
+          <w:lang w:val="es-EC"/>
+        </w:rPr>
+        <w:t xml:space="preserve">realiza </w:t>
+      </w:r>
+      <w:r>
+        <w:rPr>
+          <w:rFonts w:ascii="Times New Roman" w:eastAsia="Times New Roman" w:hAnsi="Times New Roman" w:cs="Times New Roman"/>
+          <w:bCs/>
+          <w:sz w:val="24"/>
+          <w:szCs w:val="24"/>
+          <w:lang w:val="es-EC"/>
+        </w:rPr>
+        <w:t xml:space="preserve">la conversión de binario a </w:t>
+      </w:r>
+      <w:r>
+        <w:rPr>
+          <w:rFonts w:ascii="Times New Roman" w:eastAsia="Times New Roman" w:hAnsi="Times New Roman" w:cs="Times New Roman"/>
+          <w:bCs/>
+          <w:sz w:val="24"/>
+          <w:szCs w:val="24"/>
+          <w:lang w:val="es-EC"/>
+        </w:rPr>
+        <w:t xml:space="preserve">decimal mientras el número de dígitos binarios sea menor a 11. </w:t>
+      </w:r>
+      <w:r>
+        <w:rPr>
+          <w:rFonts w:ascii="Times New Roman" w:eastAsia="Times New Roman" w:hAnsi="Times New Roman" w:cs="Times New Roman"/>
+          <w:bCs/>
+          <w:sz w:val="24"/>
+          <w:szCs w:val="24"/>
+          <w:lang w:val="es-EC"/>
+        </w:rPr>
+        <w:t xml:space="preserve">Caso contrario, se produce un </w:t>
+      </w:r>
+      <w:proofErr w:type="spellStart"/>
+      <w:r>
+        <w:rPr>
+          <w:rFonts w:ascii="Times New Roman" w:eastAsia="Times New Roman" w:hAnsi="Times New Roman" w:cs="Times New Roman"/>
+          <w:bCs/>
+          <w:sz w:val="24"/>
+          <w:szCs w:val="24"/>
+          <w:lang w:val="es-EC"/>
+        </w:rPr>
+        <w:t>runtime</w:t>
+      </w:r>
+      <w:proofErr w:type="spellEnd"/>
+      <w:r>
+        <w:rPr>
+          <w:rFonts w:ascii="Times New Roman" w:eastAsia="Times New Roman" w:hAnsi="Times New Roman" w:cs="Times New Roman"/>
+          <w:bCs/>
+          <w:sz w:val="24"/>
+          <w:szCs w:val="24"/>
+          <w:lang w:val="es-EC"/>
+        </w:rPr>
+        <w:t xml:space="preserve"> </w:t>
+      </w:r>
+      <w:proofErr w:type="spellStart"/>
+      <w:r>
+        <w:rPr>
+          <w:rFonts w:ascii="Times New Roman" w:eastAsia="Times New Roman" w:hAnsi="Times New Roman" w:cs="Times New Roman"/>
+          <w:bCs/>
+          <w:sz w:val="24"/>
+          <w:szCs w:val="24"/>
+          <w:lang w:val="es-EC"/>
+        </w:rPr>
+        <w:t>exception</w:t>
+      </w:r>
+      <w:proofErr w:type="spellEnd"/>
+      <w:r>
+        <w:rPr>
+          <w:rFonts w:ascii="Times New Roman" w:eastAsia="Times New Roman" w:hAnsi="Times New Roman" w:cs="Times New Roman"/>
+          <w:bCs/>
+          <w:sz w:val="24"/>
+          <w:szCs w:val="24"/>
+          <w:lang w:val="es-EC"/>
+        </w:rPr>
+        <w:t xml:space="preserve">. </w:t>
+      </w:r>
+    </w:p>
+    <w:p>
+      <w:pPr>
+        <w:jc w:val="both"/>
+        <w:rPr>
+          <w:rFonts w:ascii="Times New Roman" w:eastAsia="Times New Roman" w:hAnsi="Times New Roman" w:cs="Times New Roman"/>
+          <w:bCs/>
+          <w:sz w:val="24"/>
+          <w:szCs w:val="24"/>
+          <w:lang w:val="es-EC"/>
+        </w:rPr>
+      </w:pPr>
+    </w:p>
+    <w:p>
+      <w:pPr>
+        <w:jc w:val="both"/>
+        <w:rPr>
+          <w:rFonts w:ascii="Times New Roman" w:eastAsia="Times New Roman" w:hAnsi="Times New Roman" w:cs="Times New Roman"/>
+          <w:bCs/>
+          <w:sz w:val="24"/>
+          <w:szCs w:val="24"/>
+          <w:lang w:val="es-EC"/>
+        </w:rPr>
+      </w:pPr>
+      <w:r>
+        <w:rPr>
+          <w:rFonts w:ascii="Times New Roman" w:eastAsia="Times New Roman" w:hAnsi="Times New Roman" w:cs="Times New Roman"/>
+          <w:bCs/>
+          <w:sz w:val="24"/>
+          <w:szCs w:val="24"/>
+          <w:lang w:val="es-EC"/>
+        </w:rPr>
+        <w:t xml:space="preserve">Para probar el archivo </w:t>
+      </w:r>
+      <w:r>
+        <w:rPr>
+          <w:rFonts w:ascii="Times New Roman" w:eastAsia="Times New Roman" w:hAnsi="Times New Roman" w:cs="Times New Roman"/>
+          <w:b/>
+          <w:bCs/>
+          <w:i/>
+          <w:sz w:val="24"/>
+          <w:szCs w:val="24"/>
+          <w:lang w:val="es-EC"/>
+        </w:rPr>
+        <w:t>calculator_hexa-decimal.asm</w:t>
+      </w:r>
+      <w:r>
+        <w:rPr>
+          <w:rFonts w:ascii="Times New Roman" w:eastAsia="Times New Roman" w:hAnsi="Times New Roman" w:cs="Times New Roman"/>
+          <w:b/>
+          <w:bCs/>
+          <w:i/>
+          <w:sz w:val="24"/>
+          <w:szCs w:val="24"/>
+          <w:lang w:val="es-EC"/>
+        </w:rPr>
+        <w:t xml:space="preserve"> </w:t>
+      </w:r>
+      <w:r>
+        <w:rPr>
+          <w:rFonts w:ascii="Times New Roman" w:eastAsia="Times New Roman" w:hAnsi="Times New Roman" w:cs="Times New Roman"/>
+          <w:bCs/>
+          <w:sz w:val="24"/>
+          <w:szCs w:val="24"/>
+          <w:lang w:val="es-EC"/>
+        </w:rPr>
+        <w:t xml:space="preserve">se realizan los mismos pasos mencionados para </w:t>
+      </w:r>
+      <w:r>
+        <w:rPr>
+          <w:rFonts w:ascii="Times New Roman" w:eastAsia="Times New Roman" w:hAnsi="Times New Roman" w:cs="Times New Roman"/>
+          <w:b/>
+          <w:bCs/>
+          <w:i/>
+          <w:sz w:val="24"/>
+          <w:szCs w:val="24"/>
+          <w:lang w:val="es-EC"/>
+        </w:rPr>
+        <w:t>calculator_</w:t>
+      </w:r>
+      <w:r>
+        <w:rPr>
+          <w:rFonts w:ascii="Times New Roman" w:eastAsia="Times New Roman" w:hAnsi="Times New Roman" w:cs="Times New Roman"/>
+          <w:b/>
+          <w:bCs/>
+          <w:i/>
+          <w:sz w:val="24"/>
+          <w:szCs w:val="24"/>
+          <w:lang w:val="es-EC"/>
+        </w:rPr>
+        <w:t>binary</w:t>
+      </w:r>
+      <w:r>
+        <w:rPr>
+          <w:rFonts w:ascii="Times New Roman" w:eastAsia="Times New Roman" w:hAnsi="Times New Roman" w:cs="Times New Roman"/>
+          <w:b/>
+          <w:bCs/>
+          <w:i/>
+          <w:sz w:val="24"/>
+          <w:szCs w:val="24"/>
+          <w:lang w:val="es-EC"/>
+        </w:rPr>
+        <w:t>-decimal.asm</w:t>
+      </w:r>
+      <w:r>
+        <w:rPr>
+          <w:rFonts w:ascii="Times New Roman" w:eastAsia="Times New Roman" w:hAnsi="Times New Roman" w:cs="Times New Roman"/>
+          <w:bCs/>
+          <w:sz w:val="24"/>
+          <w:szCs w:val="24"/>
+          <w:lang w:val="es-EC"/>
+        </w:rPr>
+        <w:t>.</w:t>
+      </w:r>
+    </w:p>
+    <w:p>
+      <w:pPr>
+        <w:jc w:val="both"/>
+        <w:rPr>
+          <w:rFonts w:ascii="Times New Roman" w:eastAsia="Times New Roman" w:hAnsi="Times New Roman" w:cs="Times New Roman"/>
+          <w:bCs/>
+          <w:sz w:val="24"/>
+          <w:szCs w:val="24"/>
+          <w:lang w:val="es-EC"/>
+        </w:rPr>
+      </w:pPr>
+    </w:p>
+    <w:p>
+      <w:pPr>
+        <w:jc w:val="both"/>
+        <w:rPr>
+          <w:rFonts w:ascii="Times New Roman" w:eastAsia="Times New Roman" w:hAnsi="Times New Roman" w:cs="Times New Roman"/>
+          <w:bCs/>
+          <w:sz w:val="24"/>
+          <w:szCs w:val="24"/>
+          <w:lang w:val="es-EC"/>
+        </w:rPr>
+      </w:pPr>
+      <w:r>
+        <w:rPr>
+          <w:rFonts w:ascii="Times New Roman" w:eastAsia="Times New Roman" w:hAnsi="Times New Roman" w:cs="Times New Roman"/>
+          <w:bCs/>
+          <w:sz w:val="24"/>
+          <w:szCs w:val="24"/>
+          <w:lang w:val="es-EC"/>
+        </w:rPr>
+        <w:br w:type="page"/>
+      </w:r>
+    </w:p>
+    <w:sdt>
+      <w:sdtPr>
+        <w:id w:val="1398632813"/>
+        <w:docPartObj>
+          <w:docPartGallery w:val="Bibliographies"/>
+          <w:docPartUnique/>
+        </w:docPartObj>
+      </w:sdtPr>
+      <w:sdtEndPr>
+        <w:rPr>
+          <w:rFonts w:asciiTheme="minorHAnsi" w:eastAsiaTheme="minorHAnsi" w:hAnsiTheme="minorHAnsi" w:cstheme="minorBidi"/>
+          <w:color w:val="auto"/>
+          <w:sz w:val="22"/>
+          <w:szCs w:val="22"/>
+          <w:lang w:val="es-ES"/>
+        </w:rPr>
+      </w:sdtEndPr>
+      <w:sdtContent>
+        <w:p>
+          <w:pPr>
+            <w:pStyle w:val="Heading1"/>
+          </w:pPr>
+          <w:proofErr w:type="spellStart"/>
+          <w:r>
+            <w:t>Referencias</w:t>
+          </w:r>
+          <w:proofErr w:type="spellEnd"/>
+        </w:p>
+        <w:sdt>
+          <w:sdtPr>
+            <w:id w:val="-573587230"/>
+            <w:bibliography/>
+          </w:sdtPr>
+          <w:sdtContent>
+            <w:p>
+              <w:pPr>
+                <w:rPr>
+                  <w:noProof/>
+                </w:rPr>
+              </w:pPr>
+              <w:r>
+                <w:fldChar w:fldCharType="begin"/>
+              </w:r>
+              <w:r>
+                <w:rPr>
+                  <w:lang w:val="en-US"/>
+                </w:rPr>
+                <w:instrText xml:space="preserve"> BIBLIOGRAPHY </w:instrText>
+              </w:r>
+              <w:r>
+                <w:fldChar w:fldCharType="separate"/>
+              </w:r>
+            </w:p>
+            <w:tbl>
+              <w:tblPr>
+                <w:tblW w:w="5000" w:type="pct"/>
+                <w:tblCellSpacing w:w="15" w:type="dxa"/>
+                <w:tblCellMar>
+                  <w:top w:w="15" w:type="dxa"/>
+                  <w:left w:w="15" w:type="dxa"/>
+                  <w:bottom w:w="15" w:type="dxa"/>
+                  <w:right w:w="15" w:type="dxa"/>
+                </w:tblCellMar>
+                <w:tblLook w:val="04A0" w:firstRow="1" w:lastRow="0" w:firstColumn="1" w:lastColumn="0" w:noHBand="0" w:noVBand="1"/>
+              </w:tblPr>
+              <w:tblGrid>
+                <w:gridCol w:w="322"/>
+                <w:gridCol w:w="8704"/>
+              </w:tblGrid>
+              <w:tr>
+                <w:trPr>
+                  <w:divId w:val="1651909621"/>
+                  <w:tblCellSpacing w:w="15" w:type="dxa"/>
+                </w:trPr>
+                <w:tc>
+                  <w:tcPr>
+                    <w:tcW w:w="50" w:type="pct"/>
+                    <w:hideMark/>
+                  </w:tcPr>
+                  <w:p>
+                    <w:pPr>
+                      <w:pStyle w:val="Bibliography"/>
+                      <w:rPr>
+                        <w:noProof/>
+                        <w:sz w:val="24"/>
+                        <w:szCs w:val="24"/>
+                      </w:rPr>
+                    </w:pPr>
+                    <w:r>
+                      <w:rPr>
+                        <w:noProof/>
+                      </w:rPr>
+                      <w:t xml:space="preserve">[1] </w:t>
+                    </w:r>
+                  </w:p>
+                </w:tc>
+                <w:tc>
+                  <w:tcPr>
+                    <w:tcW w:w="0" w:type="auto"/>
+                    <w:hideMark/>
+                  </w:tcPr>
+                  <w:p>
+                    <w:pPr>
+                      <w:pStyle w:val="Bibliography"/>
+                      <w:rPr>
+                        <w:noProof/>
+                        <w:lang w:val="en-US"/>
+                      </w:rPr>
+                    </w:pPr>
+                    <w:r>
+                      <w:rPr>
+                        <w:noProof/>
+                        <w:lang w:val="en-US"/>
+                      </w:rPr>
+                      <w:t>Missouri State University, "courses.missouristate.edu," 2014. [Online]. Available: http://courses.missouristate.edu/KenVollmar/mars/download.htm.</w:t>
+                    </w:r>
+                  </w:p>
+                </w:tc>
+              </w:tr>
+              <w:tr>
+                <w:trPr>
+                  <w:divId w:val="1651909621"/>
+                  <w:tblCellSpacing w:w="15" w:type="dxa"/>
+                </w:trPr>
+                <w:tc>
+                  <w:tcPr>
+                    <w:tcW w:w="50" w:type="pct"/>
+                    <w:hideMark/>
+                  </w:tcPr>
+                  <w:p>
+                    <w:pPr>
+                      <w:pStyle w:val="Bibliography"/>
+                      <w:rPr>
+                        <w:noProof/>
+                      </w:rPr>
+                    </w:pPr>
+                    <w:r>
+                      <w:rPr>
+                        <w:noProof/>
+                      </w:rPr>
+                      <w:t xml:space="preserve">[2] </w:t>
+                    </w:r>
+                  </w:p>
+                </w:tc>
+                <w:tc>
+                  <w:tcPr>
+                    <w:tcW w:w="0" w:type="auto"/>
+                    <w:hideMark/>
+                  </w:tcPr>
+                  <w:p>
+                    <w:pPr>
+                      <w:pStyle w:val="Bibliography"/>
+                      <w:rPr>
+                        <w:noProof/>
+                      </w:rPr>
+                    </w:pPr>
+                    <w:r>
+                      <w:rPr>
+                        <w:noProof/>
+                        <w:lang w:val="en-US"/>
+                      </w:rPr>
+                      <w:t xml:space="preserve">"stackoverflow.com," [Online]. Available: https://stackoverflow.com/questions/40643473/whats-the-best-way-to-create-a-menu-in-mips-assembly?rq=1. </w:t>
+                    </w:r>
+                    <w:r>
+                      <w:rPr>
+                        <w:noProof/>
+                      </w:rPr>
+                      <w:t>[Accessed November 2018].</w:t>
+                    </w:r>
+                  </w:p>
+                </w:tc>
+              </w:tr>
+              <w:tr>
+                <w:trPr>
+                  <w:divId w:val="1651909621"/>
+                  <w:tblCellSpacing w:w="15" w:type="dxa"/>
+                </w:trPr>
+                <w:tc>
+                  <w:tcPr>
+                    <w:tcW w:w="50" w:type="pct"/>
+                    <w:hideMark/>
+                  </w:tcPr>
+                  <w:p>
+                    <w:pPr>
+                      <w:pStyle w:val="Bibliography"/>
+                      <w:rPr>
+                        <w:noProof/>
+                      </w:rPr>
+                    </w:pPr>
+                    <w:r>
+                      <w:rPr>
+                        <w:noProof/>
+                      </w:rPr>
+                      <w:t xml:space="preserve">[3] </w:t>
+                    </w:r>
+                  </w:p>
+                </w:tc>
+                <w:tc>
+                  <w:tcPr>
+                    <w:tcW w:w="0" w:type="auto"/>
+                    <w:hideMark/>
+                  </w:tcPr>
+                  <w:p>
+                    <w:pPr>
+                      <w:pStyle w:val="Bibliography"/>
+                      <w:rPr>
+                        <w:noProof/>
+                      </w:rPr>
+                    </w:pPr>
+                    <w:r>
+                      <w:rPr>
+                        <w:noProof/>
+                        <w:lang w:val="en-US"/>
+                      </w:rPr>
+                      <w:t xml:space="preserve">"stackoverflow.com," [Online]. Available: https://stackoverflow.com/questions/23282527/convert-binary-to-decimal-in-mips-assembly-mars. </w:t>
+                    </w:r>
+                    <w:r>
+                      <w:rPr>
+                        <w:noProof/>
+                      </w:rPr>
+                      <w:t>[Accessed November 2018].</w:t>
+                    </w:r>
+                  </w:p>
+                </w:tc>
+              </w:tr>
+              <w:tr>
+                <w:trPr>
+                  <w:divId w:val="1651909621"/>
+                  <w:tblCellSpacing w:w="15" w:type="dxa"/>
+                </w:trPr>
+                <w:tc>
+                  <w:tcPr>
+                    <w:tcW w:w="50" w:type="pct"/>
+                    <w:hideMark/>
+                  </w:tcPr>
+                  <w:p>
+                    <w:pPr>
+                      <w:pStyle w:val="Bibliography"/>
+                      <w:rPr>
+                        <w:noProof/>
+                      </w:rPr>
+                    </w:pPr>
+                    <w:r>
+                      <w:rPr>
+                        <w:noProof/>
+                      </w:rPr>
+                      <w:t xml:space="preserve">[4] </w:t>
+                    </w:r>
+                  </w:p>
+                </w:tc>
+                <w:tc>
+                  <w:tcPr>
+                    <w:tcW w:w="0" w:type="auto"/>
+                    <w:hideMark/>
+                  </w:tcPr>
+                  <w:p>
+                    <w:pPr>
+                      <w:pStyle w:val="Bibliography"/>
+                      <w:rPr>
+                        <w:noProof/>
+                        <w:lang w:val="en-US"/>
+                      </w:rPr>
+                    </w:pPr>
+                    <w:r>
+                      <w:rPr>
+                        <w:noProof/>
+                        <w:lang w:val="en-US"/>
+                      </w:rPr>
+                      <w:t>"experts-exchange.com," [Online]. Available: https://www.experts-exchange.com/questions/21590524/How-to-convert-decimal-to-hex-in-MIPS.html. [Accessed November 2018].</w:t>
+                    </w:r>
+                  </w:p>
+                </w:tc>
+              </w:tr>
+              <w:tr>
+                <w:trPr>
+                  <w:divId w:val="1651909621"/>
+                  <w:tblCellSpacing w:w="15" w:type="dxa"/>
+                </w:trPr>
+                <w:tc>
+                  <w:tcPr>
+                    <w:tcW w:w="50" w:type="pct"/>
+                    <w:hideMark/>
+                  </w:tcPr>
+                  <w:p>
+                    <w:pPr>
+                      <w:pStyle w:val="Bibliography"/>
+                      <w:rPr>
+                        <w:noProof/>
+                      </w:rPr>
+                    </w:pPr>
+                    <w:r>
+                      <w:rPr>
+                        <w:noProof/>
+                      </w:rPr>
+                      <w:t xml:space="preserve">[5] </w:t>
+                    </w:r>
+                  </w:p>
+                </w:tc>
+                <w:tc>
+                  <w:tcPr>
+                    <w:tcW w:w="0" w:type="auto"/>
+                    <w:hideMark/>
+                  </w:tcPr>
+                  <w:p>
+                    <w:pPr>
+                      <w:pStyle w:val="Bibliography"/>
+                      <w:rPr>
+                        <w:noProof/>
+                      </w:rPr>
+                    </w:pPr>
+                    <w:r>
+                      <w:rPr>
+                        <w:noProof/>
+                        <w:lang w:val="en-US"/>
+                      </w:rPr>
+                      <w:t xml:space="preserve">"cs.colby.edu," [Online]. Available: http://www.cs.colby.edu/maxwell/courses/tutorials/maketutor/. </w:t>
+                    </w:r>
+                    <w:r>
+                      <w:rPr>
+                        <w:noProof/>
+                      </w:rPr>
+                      <w:t>[Accessed November 2018].</w:t>
+                    </w:r>
+                  </w:p>
+                </w:tc>
+              </w:tr>
+              <w:tr>
+                <w:trPr>
+                  <w:divId w:val="1651909621"/>
+                  <w:tblCellSpacing w:w="15" w:type="dxa"/>
+                </w:trPr>
+                <w:tc>
+                  <w:tcPr>
+                    <w:tcW w:w="50" w:type="pct"/>
+                    <w:hideMark/>
+                  </w:tcPr>
+                  <w:p>
+                    <w:pPr>
+                      <w:pStyle w:val="Bibliography"/>
+                      <w:rPr>
+                        <w:noProof/>
+                      </w:rPr>
+                    </w:pPr>
+                    <w:r>
+                      <w:rPr>
+                        <w:noProof/>
+                      </w:rPr>
+                      <w:t xml:space="preserve">[6] </w:t>
+                    </w:r>
+                  </w:p>
+                </w:tc>
+                <w:tc>
+                  <w:tcPr>
+                    <w:tcW w:w="0" w:type="auto"/>
+                    <w:hideMark/>
+                  </w:tcPr>
+                  <w:p>
+                    <w:pPr>
+                      <w:pStyle w:val="Bibliography"/>
+                      <w:rPr>
+                        <w:noProof/>
+                      </w:rPr>
+                    </w:pPr>
+                    <w:r>
+                      <w:rPr>
+                        <w:noProof/>
+                        <w:lang w:val="en-US"/>
+                      </w:rPr>
+                      <w:t xml:space="preserve">"stackoverflow.com," [Online]. Available: https://stackoverflow.com/questions/13478035/decimal-to-binary-conversion-in-mips-assembly. </w:t>
+                    </w:r>
+                    <w:r>
+                      <w:rPr>
+                        <w:noProof/>
+                      </w:rPr>
+                      <w:t>[Accessed November 2018].</w:t>
+                    </w:r>
+                  </w:p>
+                </w:tc>
+              </w:tr>
+            </w:tbl>
+            <w:p>
+              <w:pPr>
+                <w:divId w:val="1651909621"/>
+                <w:rPr>
+                  <w:rFonts w:eastAsia="Times New Roman"/>
+                  <w:noProof/>
+                </w:rPr>
+              </w:pPr>
+            </w:p>
+            <w:p>
+              <w:pPr>
+                <w:rPr>
+                  <w:lang w:val="en-US"/>
+                </w:rPr>
+              </w:pPr>
+              <w:r>
+                <w:rPr>
+                  <w:b/>
+                  <w:bCs/>
+                  <w:noProof/>
+                </w:rPr>
+                <w:fldChar w:fldCharType="end"/>
+              </w:r>
+            </w:p>
+          </w:sdtContent>
+        </w:sdt>
+      </w:sdtContent>
+    </w:sdt>
+    <w:p>
+      <w:pPr>
+        <w:jc w:val="both"/>
+        <w:rPr>
+          <w:rFonts w:ascii="Times New Roman" w:eastAsia="Times New Roman" w:hAnsi="Times New Roman" w:cs="Times New Roman"/>
+          <w:bCs/>
+          <w:sz w:val="24"/>
+          <w:szCs w:val="24"/>
+          <w:lang w:val="en-US"/>
         </w:rPr>
       </w:pPr>
       <w:bookmarkStart w:id="0" w:name="_GoBack"/>
       <w:bookmarkEnd w:id="0"/>
     </w:p>
     <w:sectPr>
-      <w:footerReference w:type="first" r:id="rId23"/>
+      <w:footerReference w:type="first" r:id="rId36"/>
       <w:pgSz w:w="11906" w:h="16838"/>
       <w:pgMar w:top="1440" w:right="1440" w:bottom="1440" w:left="1440" w:header="720" w:footer="720" w:gutter="0"/>
       <w:pgNumType w:start="1"/>
@@ -4302,6 +7478,28 @@
     <w:name w:val="Normal"/>
     <w:qFormat/>
   </w:style>
+  <w:style w:type="paragraph" w:styleId="Heading1">
+    <w:name w:val="heading 1"/>
+    <w:basedOn w:val="Normal"/>
+    <w:next w:val="Normal"/>
+    <w:link w:val="Heading1Char"/>
+    <w:uiPriority w:val="9"/>
+    <w:qFormat/>
+    <w:rsid w:val="00CA5A5E"/>
+    <w:pPr>
+      <w:keepNext/>
+      <w:keepLines/>
+      <w:spacing w:before="240" w:after="0"/>
+      <w:outlineLvl w:val="0"/>
+    </w:pPr>
+    <w:rPr>
+      <w:rFonts w:asciiTheme="majorHAnsi" w:eastAsiaTheme="majorEastAsia" w:hAnsiTheme="majorHAnsi" w:cstheme="majorBidi"/>
+      <w:color w:val="2F5496" w:themeColor="accent1" w:themeShade="BF"/>
+      <w:sz w:val="32"/>
+      <w:szCs w:val="32"/>
+      <w:lang w:val="en-US"/>
+    </w:rPr>
+  </w:style>
   <w:style w:type="character" w:default="1" w:styleId="DefaultParagraphFont">
     <w:name w:val="Default Paragraph Font"/>
     <w:uiPriority w:val="1"/>
@@ -4455,6 +7653,28 @@
       <w:sz w:val="18"/>
       <w:szCs w:val="18"/>
     </w:rPr>
+  </w:style>
+  <w:style w:type="character" w:customStyle="1" w:styleId="Heading1Char">
+    <w:name w:val="Heading 1 Char"/>
+    <w:basedOn w:val="DefaultParagraphFont"/>
+    <w:link w:val="Heading1"/>
+    <w:uiPriority w:val="9"/>
+    <w:rsid w:val="00CA5A5E"/>
+    <w:rPr>
+      <w:rFonts w:asciiTheme="majorHAnsi" w:eastAsiaTheme="majorEastAsia" w:hAnsiTheme="majorHAnsi" w:cstheme="majorBidi"/>
+      <w:color w:val="2F5496" w:themeColor="accent1" w:themeShade="BF"/>
+      <w:sz w:val="32"/>
+      <w:szCs w:val="32"/>
+      <w:lang w:val="en-US"/>
+    </w:rPr>
+  </w:style>
+  <w:style w:type="paragraph" w:styleId="Bibliography">
+    <w:name w:val="Bibliography"/>
+    <w:basedOn w:val="Normal"/>
+    <w:next w:val="Normal"/>
+    <w:uiPriority w:val="37"/>
+    <w:unhideWhenUsed/>
+    <w:rsid w:val="00CA5A5E"/>
   </w:style>
 </w:styles>
 </file>
@@ -4718,4 +7938,81 @@
     </a:ext>
   </a:extLst>
 </a:theme>
+</file>
+
+<file path=customXml/item1.xml><?xml version="1.0" encoding="utf-8"?>
+<b:Sources xmlns:b="http://schemas.openxmlformats.org/officeDocument/2006/bibliography" xmlns="http://schemas.openxmlformats.org/officeDocument/2006/bibliography" SelectedStyle="\IEEE2006OfficeOnline.xsl" StyleName="IEEE" Version="2006">
+  <b:Source>
+    <b:Tag>Mis14</b:Tag>
+    <b:SourceType>InternetSite</b:SourceType>
+    <b:Guid>{3227EB71-542D-4437-9BF5-28B4B2372253}</b:Guid>
+    <b:Author>
+      <b:Author>
+        <b:Corporate>Missouri State University</b:Corporate>
+      </b:Author>
+    </b:Author>
+    <b:Title>courses.missouristate.edu</b:Title>
+    <b:Year>2014</b:Year>
+    <b:URL>http://courses.missouristate.edu/KenVollmar/mars/download.htm</b:URL>
+    <b:RefOrder>1</b:RefOrder>
+  </b:Source>
+  <b:Source>
+    <b:Tag>sta18</b:Tag>
+    <b:SourceType>InternetSite</b:SourceType>
+    <b:Guid>{EBD4113C-6C10-4F46-81CE-737A8BCE3F1F}</b:Guid>
+    <b:Title>stackoverflow.com</b:Title>
+    <b:YearAccessed>2018</b:YearAccessed>
+    <b:MonthAccessed>November</b:MonthAccessed>
+    <b:URL>https://stackoverflow.com/questions/40643473/whats-the-best-way-to-create-a-menu-in-mips-assembly?rq=1</b:URL>
+    <b:RefOrder>2</b:RefOrder>
+  </b:Source>
+  <b:Source>
+    <b:Tag>sta181</b:Tag>
+    <b:SourceType>InternetSite</b:SourceType>
+    <b:Guid>{B6971D66-7097-4753-9131-6EED6136CE12}</b:Guid>
+    <b:Title>stackoverflow.com</b:Title>
+    <b:YearAccessed>2018</b:YearAccessed>
+    <b:MonthAccessed>November</b:MonthAccessed>
+    <b:URL>https://stackoverflow.com/questions/23282527/convert-binary-to-decimal-in-mips-assembly-mars</b:URL>
+    <b:RefOrder>3</b:RefOrder>
+  </b:Source>
+  <b:Source>
+    <b:Tag>exp18</b:Tag>
+    <b:SourceType>InternetSite</b:SourceType>
+    <b:Guid>{5D79B25C-FF3B-4509-A9DC-388D1BFDE4FE}</b:Guid>
+    <b:Title>experts-exchange.com</b:Title>
+    <b:YearAccessed>2018</b:YearAccessed>
+    <b:MonthAccessed>November</b:MonthAccessed>
+    <b:URL>https://www.experts-exchange.com/questions/21590524/How-to-convert-decimal-to-hex-in-MIPS.html</b:URL>
+    <b:RefOrder>4</b:RefOrder>
+  </b:Source>
+  <b:Source>
+    <b:Tag>csc18</b:Tag>
+    <b:SourceType>InternetSite</b:SourceType>
+    <b:Guid>{27A5BDB7-4364-47EF-B771-6BEAF0D12D47}</b:Guid>
+    <b:Title>cs.colby.edu</b:Title>
+    <b:YearAccessed>2018</b:YearAccessed>
+    <b:MonthAccessed>November</b:MonthAccessed>
+    <b:URL>http://www.cs.colby.edu/maxwell/courses/tutorials/maketutor/</b:URL>
+    <b:RefOrder>5</b:RefOrder>
+  </b:Source>
+  <b:Source>
+    <b:Tag>sta182</b:Tag>
+    <b:SourceType>InternetSite</b:SourceType>
+    <b:Guid>{76D754AF-6981-4D46-9253-BF4B8F23AA9B}</b:Guid>
+    <b:Title>stackoverflow.com</b:Title>
+    <b:YearAccessed>2018</b:YearAccessed>
+    <b:MonthAccessed>November</b:MonthAccessed>
+    <b:URL>https://stackoverflow.com/questions/13478035/decimal-to-binary-conversion-in-mips-assembly</b:URL>
+    <b:RefOrder>6</b:RefOrder>
+  </b:Source>
+</b:Sources>
+</file>
+
+<file path=customXml/itemProps1.xml><?xml version="1.0" encoding="utf-8"?>
+<ds:datastoreItem xmlns:ds="http://schemas.openxmlformats.org/officeDocument/2006/customXml" ds:itemID="{160AFF43-A9D5-44E4-B843-7505C8DC0E38}">
+  <ds:schemaRefs>
+    <ds:schemaRef ds:uri="http://schemas.openxmlformats.org/officeDocument/2006/bibliography"/>
+  </ds:schemaRefs>
+</ds:datastoreItem>
 </file>
</xml_diff>